<commit_message>
Modifiqué la descripción del negocio
</commit_message>
<xml_diff>
--- a/Negocio/Descripción de Negocio.docx
+++ b/Negocio/Descripción de Negocio.docx
@@ -105,11 +105,46 @@
     <w:p/>
     <w:p/>
     <w:p/>
-    <w:p/>
-    <w:p/>
-    <w:p>
-      <w:r>
-        <w:t>Guardar productos favoritos en la cuenta</w:t>
+    <w:p>
+      <w:r>
+        <w:lastRenderedPageBreak/>
+        <w:t>La Barbería Golden, ubicada en el centro de Quilpué, es un establecimiento que ofrece una amplia gama de servicios estéticos y de cuidado personal, principalmente orientados al público masculino. Con un equipo reducido de 4 trabajadores, incluyendo al dueño que también es barbero, la barbería opera bajo un sistema de comisiones y permite a sus empleados manejar sus propios horarios.</w:t>
+      </w:r>
+    </w:p>
+    <w:p/>
+    <w:p>
+      <w:r>
+        <w:t>La base de clientes de la Barbería Golden se divide en un 20% de clientes de paso y un 80% de clientes fieles al local y/o a los barberos que trabajan en él. De los clientes fieles, un 70% son leales a la barbería en general, mientras que un 30% tienen una relación más estrecha con un barbero en particular.</w:t>
+      </w:r>
+    </w:p>
+    <w:p/>
+    <w:p>
+      <w:r>
+        <w:t>Para mejorar su sistema actual de agendado de citas, la barbería tiene la intención de implementar un sistema web que permita a los barberos gestionar su propia disponibilidad a través de una página en línea. Esto facilitaría el proceso de reserva de citas tanto para los barberos como para los clientes.</w:t>
+      </w:r>
+    </w:p>
+    <w:p/>
+    <w:p>
+      <w:r>
+        <w:t>La página web también desempeñará un papel importante al explicar detalladamente los procesos de cada servicio ofrecido. Esto ayudará a los clientes a comprender mejor cómo funcionan los diferentes servicios y, en última instancia, a tomar decisiones informadas sobre cuál servicio es el más adecuado para sus necesidades.</w:t>
+      </w:r>
+    </w:p>
+    <w:p/>
+    <w:p>
+      <w:r>
+        <w:t>Además de los servicios de barbería estándar, la Barbería Golden vende productos estéticos y consumibles en su local. Esta faceta de la barbería es de gran importancia para ellos, ya que contribuye a mejorar la experiencia y comodidad del cliente. La página web podría destacar estos productos y ofrecer la posibilidad de realizar compras en línea o proporcionar información detallada sobre los productos disponibles en la tienda física.</w:t>
+      </w:r>
+    </w:p>
+    <w:p/>
+    <w:p>
+      <w:r>
+        <w:t>En momentos de festividades u ocasiones especiales, la barbería también planea aplicar un aumento en el precio de los servicios, ya que se espera un aumento en el flujo de clientes. Este detalle puede ser comunicado claramente en la página web, junto con cualquier otra promoción o descuento que la barbería desee ofrecer.</w:t>
+      </w:r>
+    </w:p>
+    <w:p/>
+    <w:p>
+      <w:r>
+        <w:t>En resumen, la Barbería Golden busca modernizar su operación mediante la implementación de un sistema web de agendado de citas, la explicación detallada de sus servicios en línea y la promoción de sus productos estéticos. Esto contribuirá a brindar una experiencia de cliente más completa y conveniente, al tiempo que mejorará la eficiencia operativa de la barbería.</w:t>
       </w:r>
     </w:p>
     <w:p>
@@ -121,6 +156,9 @@
     <w:p/>
     <w:p>
       <w:r>
+        <w:rPr>
+          <w:noProof/>
+        </w:rPr>
         <w:drawing>
           <wp:inline distT="0" distB="0" distL="0" distR="0" wp14:anchorId="29EBB1BB" wp14:editId="78DA08F5">
             <wp:extent cx="5612130" cy="4321175"/>

</xml_diff>

<commit_message>
Diagrama de Actividad para la reserva de hora con la web
</commit_message>
<xml_diff>
--- a/Negocio/Descripción de Negocio.docx
+++ b/Negocio/Descripción de Negocio.docx
@@ -106,45 +106,173 @@
     <w:p/>
     <w:p/>
     <w:p>
+      <w:pPr>
+        <w:jc w:val="both"/>
+      </w:pPr>
       <w:r>
         <w:lastRenderedPageBreak/>
-        <w:t>La Barbería Golden, ubicada en el centro de Quilpué, es un establecimiento que ofrece una amplia gama de servicios estéticos y de cuidado personal, principalmente orientados al público masculino. Con un equipo reducido de 4 trabajadores, incluyendo al dueño que también es barbero, la barbería opera bajo un sistema de comisiones y permite a sus empleados manejar sus propios horarios.</w:t>
-      </w:r>
-    </w:p>
-    <w:p/>
-    <w:p>
+        <w:t>La Barbería Golden, ubicada en el centro de Quilpué, es un establecimiento que ofrece una amplia gama de servicios estéticos y de cuidado personal, principalmente orientados al público masculino</w:t>
+      </w:r>
+      <w:r>
+        <w:t xml:space="preserve"> general, sin un rango de edad específico</w:t>
+      </w:r>
+      <w:r>
+        <w:t>. C</w:t>
+      </w:r>
+      <w:r>
+        <w:t>uenta c</w:t>
+      </w:r>
+      <w:r>
+        <w:t>on un equipo reducido de 4</w:t>
+      </w:r>
+      <w:r>
+        <w:t xml:space="preserve"> barberos</w:t>
+      </w:r>
+      <w:r>
+        <w:t>, incluyendo al dueño</w:t>
+      </w:r>
+      <w:r>
+        <w:t>, los cuales trabajan por comisión sin contrato y con horarios flexibles.</w:t>
+      </w:r>
+    </w:p>
+    <w:p>
+      <w:pPr>
+        <w:jc w:val="both"/>
+      </w:pPr>
       <w:r>
         <w:t>La base de clientes de la Barbería Golden se divide en un 20% de clientes de paso y un 80% de clientes fieles al local y/o a los barberos que trabajan en él. De los clientes fieles, un 70% son leales a la barbería en general, mientras que un 30% tienen una relación más estrecha con un barbero en particular.</w:t>
       </w:r>
     </w:p>
-    <w:p/>
-    <w:p>
-      <w:r>
-        <w:t>Para mejorar su sistema actual de agendado de citas, la barbería tiene la intención de implementar un sistema web que permita a los barberos gestionar su propia disponibilidad a través de una página en línea. Esto facilitaría el proceso de reserva de citas tanto para los barberos como para los clientes.</w:t>
-      </w:r>
-    </w:p>
-    <w:p/>
-    <w:p>
-      <w:r>
-        <w:t>La página web también desempeñará un papel importante al explicar detalladamente los procesos de cada servicio ofrecido. Esto ayudará a los clientes a comprender mejor cómo funcionan los diferentes servicios y, en última instancia, a tomar decisiones informadas sobre cuál servicio es el más adecuado para sus necesidades.</w:t>
-      </w:r>
-    </w:p>
-    <w:p/>
-    <w:p>
-      <w:r>
-        <w:t>Además de los servicios de barbería estándar, la Barbería Golden vende productos estéticos y consumibles en su local. Esta faceta de la barbería es de gran importancia para ellos, ya que contribuye a mejorar la experiencia y comodidad del cliente. La página web podría destacar estos productos y ofrecer la posibilidad de realizar compras en línea o proporcionar información detallada sobre los productos disponibles en la tienda física.</w:t>
-      </w:r>
-    </w:p>
-    <w:p/>
-    <w:p>
-      <w:r>
-        <w:t>En momentos de festividades u ocasiones especiales, la barbería también planea aplicar un aumento en el precio de los servicios, ya que se espera un aumento en el flujo de clientes. Este detalle puede ser comunicado claramente en la página web, junto con cualquier otra promoción o descuento que la barbería desee ofrecer.</w:t>
-      </w:r>
-    </w:p>
-    <w:p/>
-    <w:p>
-      <w:r>
-        <w:t>En resumen, la Barbería Golden busca modernizar su operación mediante la implementación de un sistema web de agendado de citas, la explicación detallada de sus servicios en línea y la promoción de sus productos estéticos. Esto contribuirá a brindar una experiencia de cliente más completa y conveniente, al tiempo que mejorará la eficiencia operativa de la barbería.</w:t>
+    <w:p>
+      <w:pPr>
+        <w:jc w:val="both"/>
+      </w:pPr>
+      <w:r>
+        <w:t xml:space="preserve">Actualmente cuenta con </w:t>
+      </w:r>
+      <w:r>
+        <w:t>redes sociales donde se puede observar un listado de algunos servicios que ofrecen y fotografías de trabajos realizados por los barberos. Si un cliente desea agendar una cita, esta se puede realizar por teléfono o directamente en el local</w:t>
+      </w:r>
+      <w:r>
+        <w:t xml:space="preserve">. </w:t>
+      </w:r>
+    </w:p>
+    <w:p>
+      <w:pPr>
+        <w:jc w:val="both"/>
+      </w:pPr>
+      <w:r>
+        <w:t>Al tener la información tan descentralizada, no es posible atraer nuevos clientes, por lo que, p</w:t>
+      </w:r>
+      <w:r>
+        <w:t>ara mejorar su sistema actual</w:t>
+      </w:r>
+      <w:r>
+        <w:t>,</w:t>
+      </w:r>
+      <w:r>
+        <w:t xml:space="preserve"> </w:t>
+      </w:r>
+      <w:r>
+        <w:t>la Barbería Golden busca modernizar su operación mediante la implementación de un sistema web de agendado de citas,</w:t>
+      </w:r>
+      <w:r>
+        <w:t xml:space="preserve"> </w:t>
+      </w:r>
+      <w:r>
+        <w:t xml:space="preserve">que permita a los barberos gestionar su propia disponibilidad a través de </w:t>
+      </w:r>
+      <w:r>
+        <w:t xml:space="preserve">la misma </w:t>
+      </w:r>
+      <w:r>
+        <w:t>página</w:t>
+      </w:r>
+      <w:r>
+        <w:t>, junto con la creación de un perfil personalizado que los permita darse a conocer y mostrar sus trabajos a los clientes</w:t>
+      </w:r>
+      <w:r>
+        <w:t>.</w:t>
+      </w:r>
+    </w:p>
+    <w:p>
+      <w:pPr>
+        <w:jc w:val="both"/>
+      </w:pPr>
+      <w:r>
+        <w:t>Además, se espera que la página web también desempeñe un papel importante al explicar</w:t>
+      </w:r>
+      <w:r>
+        <w:t xml:space="preserve"> </w:t>
+      </w:r>
+      <w:r>
+        <w:t xml:space="preserve">los procesos de cada servicio ofrecido, ya sea con videos o imágenes </w:t>
+      </w:r>
+      <w:r>
+        <w:t xml:space="preserve">detallando </w:t>
+      </w:r>
+      <w:r>
+        <w:t xml:space="preserve">el paso a paso de aquellos tratamientos </w:t>
+      </w:r>
+      <w:r>
+        <w:t xml:space="preserve">poco </w:t>
+      </w:r>
+      <w:r>
+        <w:t>convencionales</w:t>
+      </w:r>
+      <w:r>
+        <w:t xml:space="preserve"> (Depilado de cejas, nariz y orejas, </w:t>
+      </w:r>
+      <w:r>
+        <w:t xml:space="preserve">exfoliación facial, </w:t>
+      </w:r>
+      <w:proofErr w:type="spellStart"/>
+      <w:r>
+        <w:t>etc</w:t>
+      </w:r>
+      <w:proofErr w:type="spellEnd"/>
+      <w:r>
+        <w:t>)</w:t>
+      </w:r>
+      <w:r>
+        <w:t xml:space="preserve"> los cuales los clientes son más reacios a solicitar.</w:t>
+      </w:r>
+    </w:p>
+    <w:p>
+      <w:pPr>
+        <w:jc w:val="both"/>
+      </w:pPr>
+      <w:r>
+        <w:t>Para contribuir con una mejor experiencia y comodidad para el cliente,</w:t>
+      </w:r>
+      <w:r>
+        <w:t xml:space="preserve"> la Barbería Golden vende productos estéticos y </w:t>
+      </w:r>
+      <w:r>
+        <w:t>bebestibles</w:t>
+      </w:r>
+      <w:r>
+        <w:t xml:space="preserve"> en su local</w:t>
+      </w:r>
+      <w:r>
+        <w:t>, lo cual se espera sea destacado en su página web y a su vez,</w:t>
+      </w:r>
+      <w:r>
+        <w:t xml:space="preserve"> ofrecer la posibilidad de realizar compras en línea o proporcionar información detallada sobre los productos disponibles en la tienda física.</w:t>
+      </w:r>
+    </w:p>
+    <w:p>
+      <w:pPr>
+        <w:jc w:val="both"/>
+      </w:pPr>
+      <w:r>
+        <w:t>En momentos de festividades u ocasiones especiales, la barbería también planea aplicar un aumento en el precio de los servicios, ya que se espera un aumento en el flujo de clientes. Este detalle p</w:t>
+      </w:r>
+      <w:r>
+        <w:t>odría</w:t>
+      </w:r>
+      <w:r>
+        <w:t xml:space="preserve"> ser comunicado claramente en la página web, junto con cualquier otra promoción o descuento que la barbería desee ofrecer.</w:t>
       </w:r>
     </w:p>
     <w:p>
@@ -159,6 +287,7 @@
         <w:rPr>
           <w:noProof/>
         </w:rPr>
+        <w:lastRenderedPageBreak/>
         <w:drawing>
           <wp:inline distT="0" distB="0" distL="0" distR="0" wp14:anchorId="29EBB1BB" wp14:editId="78DA08F5">
             <wp:extent cx="5612130" cy="4321175"/>
@@ -611,6 +740,7 @@
   <w:style w:type="paragraph" w:default="1" w:styleId="Normal">
     <w:name w:val="Normal"/>
     <w:qFormat/>
+    <w:rsid w:val="00C2322B"/>
   </w:style>
   <w:style w:type="character" w:default="1" w:styleId="DefaultParagraphFont">
     <w:name w:val="Default Paragraph Font"/>

</xml_diff>

<commit_message>
Actualicé el documento de casos de uso y la descripción de negocio
</commit_message>
<xml_diff>
--- a/Negocio/Descripción de Negocio.docx
+++ b/Negocio/Descripción de Negocio.docx
@@ -2,54 +2,683 @@
 <file path=word/document.xml><?xml version="1.0" encoding="utf-8"?>
 <w:document xmlns:wpc="http://schemas.microsoft.com/office/word/2010/wordprocessingCanvas" xmlns:cx="http://schemas.microsoft.com/office/drawing/2014/chartex" xmlns:cx1="http://schemas.microsoft.com/office/drawing/2015/9/8/chartex" xmlns:cx2="http://schemas.microsoft.com/office/drawing/2015/10/21/chartex" xmlns:cx3="http://schemas.microsoft.com/office/drawing/2016/5/9/chartex" xmlns:cx4="http://schemas.microsoft.com/office/drawing/2016/5/10/chartex" xmlns:cx5="http://schemas.microsoft.com/office/drawing/2016/5/11/chartex" xmlns:cx6="http://schemas.microsoft.com/office/drawing/2016/5/12/chartex" xmlns:cx7="http://schemas.microsoft.com/office/drawing/2016/5/13/chartex" xmlns:cx8="http://schemas.microsoft.com/office/drawing/2016/5/14/chartex" xmlns:mc="http://schemas.openxmlformats.org/markup-compatibility/2006" xmlns:aink="http://schemas.microsoft.com/office/drawing/2016/ink" xmlns:am3d="http://schemas.microsoft.com/office/drawing/2017/model3d" xmlns:o="urn:schemas-microsoft-com:office:office" xmlns:oel="http://schemas.microsoft.com/office/2019/extlst" xmlns:r="http://schemas.openxmlformats.org/officeDocument/2006/relationships" xmlns:m="http://schemas.openxmlformats.org/officeDocument/2006/math" xmlns:v="urn:schemas-microsoft-com:vml" xmlns:wp14="http://schemas.microsoft.com/office/word/2010/wordprocessingDrawing" xmlns:wp="http://schemas.openxmlformats.org/drawingml/2006/wordprocessingDrawing" xmlns:w10="urn:schemas-microsoft-com:office:word" xmlns:w="http://schemas.openxmlformats.org/wordprocessingml/2006/main" xmlns:w14="http://schemas.microsoft.com/office/word/2010/wordml" xmlns:w15="http://schemas.microsoft.com/office/word/2012/wordml" xmlns:w16cex="http://schemas.microsoft.com/office/word/2018/wordml/cex" xmlns:w16cid="http://schemas.microsoft.com/office/word/2016/wordml/cid" xmlns:w16="http://schemas.microsoft.com/office/word/2018/wordml" xmlns:w16sdtdh="http://schemas.microsoft.com/office/word/2020/wordml/sdtdatahash" xmlns:w16se="http://schemas.microsoft.com/office/word/2015/wordml/symex" xmlns:wpg="http://schemas.microsoft.com/office/word/2010/wordprocessingGroup" xmlns:wpi="http://schemas.microsoft.com/office/word/2010/wordprocessingInk" xmlns:wne="http://schemas.microsoft.com/office/word/2006/wordml" xmlns:wps="http://schemas.microsoft.com/office/word/2010/wordprocessingShape" mc:Ignorable="w14 w15 w16se w16cid w16 w16cex w16sdtdh wp14">
   <w:body>
+    <w:sdt>
+      <w:sdtPr>
+        <w:id w:val="120648610"/>
+        <w:docPartObj>
+          <w:docPartGallery w:val="Cover Pages"/>
+          <w:docPartUnique/>
+        </w:docPartObj>
+      </w:sdtPr>
+      <w:sdtContent>
+        <w:p>
+          <w:r>
+            <w:rPr>
+              <w:noProof/>
+            </w:rPr>
+            <mc:AlternateContent>
+              <mc:Choice Requires="wpg">
+                <w:drawing>
+                  <wp:anchor distT="0" distB="0" distL="114300" distR="114300" simplePos="0" relativeHeight="251659264" behindDoc="1" locked="0" layoutInCell="1" allowOverlap="1" wp14:anchorId="47E6A069" wp14:editId="75A4A74B">
+                    <wp:simplePos x="0" y="0"/>
+                    <wp:positionH relativeFrom="page">
+                      <wp:align>center</wp:align>
+                    </wp:positionH>
+                    <wp:positionV relativeFrom="page">
+                      <wp:align>center</wp:align>
+                    </wp:positionV>
+                    <wp:extent cx="6852920" cy="9142730"/>
+                    <wp:effectExtent l="0" t="0" r="2540" b="133985"/>
+                    <wp:wrapNone/>
+                    <wp:docPr id="119" name="Group 25"/>
+                    <wp:cNvGraphicFramePr/>
+                    <a:graphic xmlns:a="http://schemas.openxmlformats.org/drawingml/2006/main">
+                      <a:graphicData uri="http://schemas.microsoft.com/office/word/2010/wordprocessingGroup">
+                        <wpg:wgp>
+                          <wpg:cNvGrpSpPr/>
+                          <wpg:grpSpPr>
+                            <a:xfrm>
+                              <a:off x="0" y="0"/>
+                              <a:ext cx="6858000" cy="9271750"/>
+                              <a:chOff x="0" y="0"/>
+                              <a:chExt cx="6858000" cy="9271750"/>
+                            </a:xfrm>
+                          </wpg:grpSpPr>
+                          <wps:wsp>
+                            <wps:cNvPr id="120" name="Rectangle 120"/>
+                            <wps:cNvSpPr/>
+                            <wps:spPr>
+                              <a:xfrm>
+                                <a:off x="0" y="7315200"/>
+                                <a:ext cx="6858000" cy="143182"/>
+                              </a:xfrm>
+                              <a:prstGeom prst="rect">
+                                <a:avLst/>
+                              </a:prstGeom>
+                              <a:solidFill>
+                                <a:schemeClr val="accent1"/>
+                              </a:solidFill>
+                              <a:ln>
+                                <a:noFill/>
+                              </a:ln>
+                            </wps:spPr>
+                            <wps:style>
+                              <a:lnRef idx="2">
+                                <a:schemeClr val="accent1">
+                                  <a:shade val="50000"/>
+                                </a:schemeClr>
+                              </a:lnRef>
+                              <a:fillRef idx="1">
+                                <a:schemeClr val="accent1"/>
+                              </a:fillRef>
+                              <a:effectRef idx="0">
+                                <a:schemeClr val="accent1"/>
+                              </a:effectRef>
+                              <a:fontRef idx="minor">
+                                <a:schemeClr val="lt1"/>
+                              </a:fontRef>
+                            </wps:style>
+                            <wps:bodyPr rot="0" spcFirstLastPara="0" vertOverflow="overflow" horzOverflow="overflow" vert="horz" wrap="square" lIns="91440" tIns="45720" rIns="91440" bIns="45720" numCol="1" spcCol="0" rtlCol="0" fromWordArt="0" anchor="ctr" anchorCtr="0" forceAA="0" compatLnSpc="1">
+                              <a:prstTxWarp prst="textNoShape">
+                                <a:avLst/>
+                              </a:prstTxWarp>
+                              <a:noAutofit/>
+                            </wps:bodyPr>
+                          </wps:wsp>
+                          <wps:wsp>
+                            <wps:cNvPr id="121" name="Rectangle 121"/>
+                            <wps:cNvSpPr/>
+                            <wps:spPr>
+                              <a:xfrm>
+                                <a:off x="0" y="7439025"/>
+                                <a:ext cx="6858000" cy="1832725"/>
+                              </a:xfrm>
+                              <a:prstGeom prst="rect">
+                                <a:avLst/>
+                              </a:prstGeom>
+                              <a:solidFill>
+                                <a:schemeClr val="accent2"/>
+                              </a:solidFill>
+                              <a:ln>
+                                <a:noFill/>
+                              </a:ln>
+                            </wps:spPr>
+                            <wps:style>
+                              <a:lnRef idx="2">
+                                <a:schemeClr val="accent1">
+                                  <a:shade val="50000"/>
+                                </a:schemeClr>
+                              </a:lnRef>
+                              <a:fillRef idx="1">
+                                <a:schemeClr val="accent1"/>
+                              </a:fillRef>
+                              <a:effectRef idx="0">
+                                <a:schemeClr val="accent1"/>
+                              </a:effectRef>
+                              <a:fontRef idx="minor">
+                                <a:schemeClr val="lt1"/>
+                              </a:fontRef>
+                            </wps:style>
+                            <wps:txbx>
+                              <w:txbxContent>
+                                <w:p>
+                                  <w:pPr>
+                                    <w:pStyle w:val="NoSpacing"/>
+                                    <w:rPr>
+                                      <w:color w:val="FFFFFF" w:themeColor="background1"/>
+                                      <w:sz w:val="32"/>
+                                      <w:szCs w:val="32"/>
+                                      <w:lang w:val="es-CL"/>
+                                    </w:rPr>
+                                  </w:pPr>
+                                  <w:sdt>
+                                    <w:sdtPr>
+                                      <w:rPr>
+                                        <w:caps/>
+                                        <w:color w:val="FFFFFF" w:themeColor="background1"/>
+                                        <w:sz w:val="28"/>
+                                        <w:szCs w:val="28"/>
+                                        <w:lang w:val="es-CL"/>
+                                      </w:rPr>
+                                      <w:alias w:val="Company"/>
+                                      <w:tag w:val=""/>
+                                      <w:id w:val="922067218"/>
+                                      <w:dataBinding w:prefixMappings="xmlns:ns0='http://schemas.openxmlformats.org/officeDocument/2006/extended-properties' " w:xpath="/ns0:Properties[1]/ns0:Company[1]" w:storeItemID="{6668398D-A668-4E3E-A5EB-62B293D839F1}"/>
+                                      <w:text/>
+                                    </w:sdtPr>
+                                    <w:sdtContent>
+                                      <w:r>
+                                        <w:rPr>
+                                          <w:caps/>
+                                          <w:color w:val="FFFFFF" w:themeColor="background1"/>
+                                          <w:sz w:val="28"/>
+                                          <w:szCs w:val="28"/>
+                                          <w:lang w:val="es-CL"/>
+                                        </w:rPr>
+                                        <w:t>M E N J Y</w:t>
+                                      </w:r>
+                                    </w:sdtContent>
+                                  </w:sdt>
+                                  <w:r>
+                                    <w:rPr>
+                                      <w:caps/>
+                                      <w:color w:val="FFFFFF" w:themeColor="background1"/>
+                                      <w:lang w:val="es-CL"/>
+                                    </w:rPr>
+                                    <w:t xml:space="preserve"> </w:t>
+                                  </w:r>
+                                </w:p>
+                                <w:p>
+                                  <w:pPr>
+                                    <w:pStyle w:val="NoSpacing"/>
+                                    <w:rPr>
+                                      <w:caps/>
+                                      <w:color w:val="FFFFFF" w:themeColor="background1"/>
+                                      <w:lang w:val="es-CL"/>
+                                    </w:rPr>
+                                  </w:pPr>
+                                  <w:sdt>
+                                    <w:sdtPr>
+                                      <w:rPr>
+                                        <w:color w:val="FFFFFF" w:themeColor="background1"/>
+                                        <w:sz w:val="24"/>
+                                        <w:szCs w:val="24"/>
+                                        <w:lang w:val="es-CL"/>
+                                      </w:rPr>
+                                      <w:alias w:val="Author"/>
+                                      <w:tag w:val=""/>
+                                      <w:id w:val="884141857"/>
+                                      <w:dataBinding w:prefixMappings="xmlns:ns0='http://purl.org/dc/elements/1.1/' xmlns:ns1='http://schemas.openxmlformats.org/package/2006/metadata/core-properties' " w:xpath="/ns1:coreProperties[1]/ns0:creator[1]" w:storeItemID="{6C3C8BC8-F283-45AE-878A-BAB7291924A1}"/>
+                                      <w:text/>
+                                    </w:sdtPr>
+                                    <w:sdtContent>
+                                      <w:r>
+                                        <w:rPr>
+                                          <w:color w:val="FFFFFF" w:themeColor="background1"/>
+                                          <w:sz w:val="24"/>
+                                          <w:szCs w:val="24"/>
+                                          <w:lang w:val="es-CL"/>
+                                        </w:rPr>
+                                        <w:t>Maximiliano Ramos | Ethan Yáñez | Natanael Roque | Jennifer Castillo | Yarko</w:t>
+                                      </w:r>
+                                      <w:r>
+                                        <w:rPr>
+                                          <w:color w:val="FFFFFF" w:themeColor="background1"/>
+                                          <w:sz w:val="24"/>
+                                          <w:szCs w:val="24"/>
+                                          <w:lang w:val="es-CL"/>
+                                        </w:rPr>
+                                        <w:t xml:space="preserve"> </w:t>
+                                      </w:r>
+                                      <w:r>
+                                        <w:rPr>
+                                          <w:color w:val="FFFFFF" w:themeColor="background1"/>
+                                          <w:sz w:val="24"/>
+                                          <w:szCs w:val="24"/>
+                                          <w:lang w:val="es-CL"/>
+                                        </w:rPr>
+                                        <w:t>Bahamonde</w:t>
+                                      </w:r>
+                                    </w:sdtContent>
+                                  </w:sdt>
+                                  <w:r>
+                                    <w:rPr>
+                                      <w:caps/>
+                                      <w:color w:val="FFFFFF" w:themeColor="background1"/>
+                                      <w:lang w:val="es-CL"/>
+                                    </w:rPr>
+                                    <w:t xml:space="preserve"> </w:t>
+                                  </w:r>
+                                </w:p>
+                              </w:txbxContent>
+                            </wps:txbx>
+                            <wps:bodyPr rot="0" spcFirstLastPara="0" vertOverflow="overflow" horzOverflow="overflow" vert="horz" wrap="square" lIns="457200" tIns="182880" rIns="457200" bIns="457200" numCol="1" spcCol="0" rtlCol="0" fromWordArt="0" anchor="b" anchorCtr="0" forceAA="0" compatLnSpc="1">
+                              <a:prstTxWarp prst="textNoShape">
+                                <a:avLst/>
+                              </a:prstTxWarp>
+                              <a:noAutofit/>
+                            </wps:bodyPr>
+                          </wps:wsp>
+                          <wps:wsp>
+                            <wps:cNvPr id="122" name="Text Box 122"/>
+                            <wps:cNvSpPr txBox="1"/>
+                            <wps:spPr>
+                              <a:xfrm>
+                                <a:off x="0" y="0"/>
+                                <a:ext cx="6858000" cy="7315200"/>
+                              </a:xfrm>
+                              <a:prstGeom prst="rect">
+                                <a:avLst/>
+                              </a:prstGeom>
+                              <a:noFill/>
+                              <a:ln w="6350">
+                                <a:noFill/>
+                              </a:ln>
+                              <a:effectLst/>
+                            </wps:spPr>
+                            <wps:style>
+                              <a:lnRef idx="0">
+                                <a:schemeClr val="accent1"/>
+                              </a:lnRef>
+                              <a:fillRef idx="0">
+                                <a:schemeClr val="accent1"/>
+                              </a:fillRef>
+                              <a:effectRef idx="0">
+                                <a:schemeClr val="accent1"/>
+                              </a:effectRef>
+                              <a:fontRef idx="minor">
+                                <a:schemeClr val="dk1"/>
+                              </a:fontRef>
+                            </wps:style>
+                            <wps:txbx>
+                              <w:txbxContent>
+                                <w:sdt>
+                                  <w:sdtPr>
+                                    <w:rPr>
+                                      <w:rFonts w:asciiTheme="majorHAnsi" w:eastAsiaTheme="majorEastAsia" w:hAnsiTheme="majorHAnsi" w:cstheme="majorBidi"/>
+                                      <w:color w:val="595959" w:themeColor="text1" w:themeTint="A6"/>
+                                      <w:sz w:val="108"/>
+                                      <w:szCs w:val="108"/>
+                                    </w:rPr>
+                                    <w:alias w:val="Title"/>
+                                    <w:tag w:val=""/>
+                                    <w:id w:val="-1476986296"/>
+                                    <w:dataBinding w:prefixMappings="xmlns:ns0='http://purl.org/dc/elements/1.1/' xmlns:ns1='http://schemas.openxmlformats.org/package/2006/metadata/core-properties' " w:xpath="/ns1:coreProperties[1]/ns0:title[1]" w:storeItemID="{6C3C8BC8-F283-45AE-878A-BAB7291924A1}"/>
+                                    <w:text/>
+                                  </w:sdtPr>
+                                  <w:sdtContent>
+                                    <w:p>
+                                      <w:pPr>
+                                        <w:pStyle w:val="NoSpacing"/>
+                                        <w:pBdr>
+                                          <w:bottom w:val="single" w:sz="6" w:space="4" w:color="7F7F7F" w:themeColor="text1" w:themeTint="80"/>
+                                        </w:pBdr>
+                                        <w:rPr>
+                                          <w:rFonts w:asciiTheme="majorHAnsi" w:eastAsiaTheme="majorEastAsia" w:hAnsiTheme="majorHAnsi" w:cstheme="majorBidi"/>
+                                          <w:color w:val="595959" w:themeColor="text1" w:themeTint="A6"/>
+                                          <w:sz w:val="108"/>
+                                          <w:szCs w:val="108"/>
+                                        </w:rPr>
+                                      </w:pPr>
+                                      <w:r>
+                                        <w:rPr>
+                                          <w:rFonts w:asciiTheme="majorHAnsi" w:eastAsiaTheme="majorEastAsia" w:hAnsiTheme="majorHAnsi" w:cstheme="majorBidi"/>
+                                          <w:color w:val="595959" w:themeColor="text1" w:themeTint="A6"/>
+                                          <w:sz w:val="108"/>
+                                          <w:szCs w:val="108"/>
+                                        </w:rPr>
+                                        <w:t>Barbería Golden</w:t>
+                                      </w:r>
+                                    </w:p>
+                                  </w:sdtContent>
+                                </w:sdt>
+                                <w:sdt>
+                                  <w:sdtPr>
+                                    <w:rPr>
+                                      <w:caps/>
+                                      <w:color w:val="373545" w:themeColor="text2"/>
+                                      <w:sz w:val="36"/>
+                                      <w:szCs w:val="36"/>
+                                    </w:rPr>
+                                    <w:alias w:val="Subtitle"/>
+                                    <w:tag w:val=""/>
+                                    <w:id w:val="157346227"/>
+                                    <w:dataBinding w:prefixMappings="xmlns:ns0='http://purl.org/dc/elements/1.1/' xmlns:ns1='http://schemas.openxmlformats.org/package/2006/metadata/core-properties' " w:xpath="/ns1:coreProperties[1]/ns0:subject[1]" w:storeItemID="{6C3C8BC8-F283-45AE-878A-BAB7291924A1}"/>
+                                    <w:text/>
+                                  </w:sdtPr>
+                                  <w:sdtContent>
+                                    <w:p>
+                                      <w:pPr>
+                                        <w:pStyle w:val="NoSpacing"/>
+                                        <w:spacing w:before="240"/>
+                                        <w:rPr>
+                                          <w:caps/>
+                                          <w:color w:val="373545" w:themeColor="text2"/>
+                                          <w:sz w:val="36"/>
+                                          <w:szCs w:val="36"/>
+                                        </w:rPr>
+                                      </w:pPr>
+                                      <w:r>
+                                        <w:rPr>
+                                          <w:caps/>
+                                          <w:color w:val="373545" w:themeColor="text2"/>
+                                          <w:sz w:val="36"/>
+                                          <w:szCs w:val="36"/>
+                                        </w:rPr>
+                                        <w:t>Descripción de Negocio</w:t>
+                                      </w:r>
+                                    </w:p>
+                                  </w:sdtContent>
+                                </w:sdt>
+                              </w:txbxContent>
+                            </wps:txbx>
+                            <wps:bodyPr rot="0" spcFirstLastPara="0" vertOverflow="overflow" horzOverflow="overflow" vert="horz" wrap="square" lIns="457200" tIns="457200" rIns="457200" bIns="457200" numCol="1" spcCol="0" rtlCol="0" fromWordArt="0" anchor="ctr" anchorCtr="0" forceAA="0" compatLnSpc="1">
+                              <a:prstTxWarp prst="textNoShape">
+                                <a:avLst/>
+                              </a:prstTxWarp>
+                              <a:noAutofit/>
+                            </wps:bodyPr>
+                          </wps:wsp>
+                        </wpg:wgp>
+                      </a:graphicData>
+                    </a:graphic>
+                    <wp14:sizeRelH relativeFrom="page">
+                      <wp14:pctWidth>88200</wp14:pctWidth>
+                    </wp14:sizeRelH>
+                    <wp14:sizeRelV relativeFrom="page">
+                      <wp14:pctHeight>90900</wp14:pctHeight>
+                    </wp14:sizeRelV>
+                  </wp:anchor>
+                </w:drawing>
+              </mc:Choice>
+              <mc:Fallback>
+                <w:pict>
+                  <v:group w14:anchorId="47E6A069" id="Group 25" o:spid="_x0000_s1026" style="position:absolute;margin-left:0;margin-top:0;width:539.6pt;height:719.9pt;z-index:-251657216;mso-width-percent:882;mso-height-percent:909;mso-position-horizontal:center;mso-position-horizontal-relative:page;mso-position-vertical:center;mso-position-vertical-relative:page;mso-width-percent:882;mso-height-percent:909" coordsize="68580,92717" o:gfxdata="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">
+                    <v:rect id="Rectangle 120" o:spid="_x0000_s1027" style="position:absolute;top:73152;width:68580;height:1431;visibility:visible;mso-wrap-style:square;v-text-anchor:middle" o:gfxdata="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" fillcolor="#3494ba [3204]" stroked="f" strokeweight="1pt"/>
+                    <v:rect id="Rectangle 121" o:spid="_x0000_s1028" style="position:absolute;top:74390;width:68580;height:18327;visibility:visible;mso-wrap-style:square;v-text-anchor:bottom" o:gfxdata="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" fillcolor="#58b6c0 [3205]" stroked="f" strokeweight="1pt">
+                      <v:textbox inset="36pt,14.4pt,36pt,36pt">
+                        <w:txbxContent>
+                          <w:p>
+                            <w:pPr>
+                              <w:pStyle w:val="NoSpacing"/>
+                              <w:rPr>
+                                <w:color w:val="FFFFFF" w:themeColor="background1"/>
+                                <w:sz w:val="32"/>
+                                <w:szCs w:val="32"/>
+                                <w:lang w:val="es-CL"/>
+                              </w:rPr>
+                            </w:pPr>
+                            <w:sdt>
+                              <w:sdtPr>
+                                <w:rPr>
+                                  <w:caps/>
+                                  <w:color w:val="FFFFFF" w:themeColor="background1"/>
+                                  <w:sz w:val="28"/>
+                                  <w:szCs w:val="28"/>
+                                  <w:lang w:val="es-CL"/>
+                                </w:rPr>
+                                <w:alias w:val="Company"/>
+                                <w:tag w:val=""/>
+                                <w:id w:val="922067218"/>
+                                <w:dataBinding w:prefixMappings="xmlns:ns0='http://schemas.openxmlformats.org/officeDocument/2006/extended-properties' " w:xpath="/ns0:Properties[1]/ns0:Company[1]" w:storeItemID="{6668398D-A668-4E3E-A5EB-62B293D839F1}"/>
+                                <w:text/>
+                              </w:sdtPr>
+                              <w:sdtContent>
+                                <w:r>
+                                  <w:rPr>
+                                    <w:caps/>
+                                    <w:color w:val="FFFFFF" w:themeColor="background1"/>
+                                    <w:sz w:val="28"/>
+                                    <w:szCs w:val="28"/>
+                                    <w:lang w:val="es-CL"/>
+                                  </w:rPr>
+                                  <w:t>M E N J Y</w:t>
+                                </w:r>
+                              </w:sdtContent>
+                            </w:sdt>
+                            <w:r>
+                              <w:rPr>
+                                <w:caps/>
+                                <w:color w:val="FFFFFF" w:themeColor="background1"/>
+                                <w:lang w:val="es-CL"/>
+                              </w:rPr>
+                              <w:t xml:space="preserve"> </w:t>
+                            </w:r>
+                          </w:p>
+                          <w:p>
+                            <w:pPr>
+                              <w:pStyle w:val="NoSpacing"/>
+                              <w:rPr>
+                                <w:caps/>
+                                <w:color w:val="FFFFFF" w:themeColor="background1"/>
+                                <w:lang w:val="es-CL"/>
+                              </w:rPr>
+                            </w:pPr>
+                            <w:sdt>
+                              <w:sdtPr>
+                                <w:rPr>
+                                  <w:color w:val="FFFFFF" w:themeColor="background1"/>
+                                  <w:sz w:val="24"/>
+                                  <w:szCs w:val="24"/>
+                                  <w:lang w:val="es-CL"/>
+                                </w:rPr>
+                                <w:alias w:val="Author"/>
+                                <w:tag w:val=""/>
+                                <w:id w:val="884141857"/>
+                                <w:dataBinding w:prefixMappings="xmlns:ns0='http://purl.org/dc/elements/1.1/' xmlns:ns1='http://schemas.openxmlformats.org/package/2006/metadata/core-properties' " w:xpath="/ns1:coreProperties[1]/ns0:creator[1]" w:storeItemID="{6C3C8BC8-F283-45AE-878A-BAB7291924A1}"/>
+                                <w:text/>
+                              </w:sdtPr>
+                              <w:sdtContent>
+                                <w:r>
+                                  <w:rPr>
+                                    <w:color w:val="FFFFFF" w:themeColor="background1"/>
+                                    <w:sz w:val="24"/>
+                                    <w:szCs w:val="24"/>
+                                    <w:lang w:val="es-CL"/>
+                                  </w:rPr>
+                                  <w:t>Maximiliano Ramos | Ethan Yáñez | Natanael Roque | Jennifer Castillo | Yarko</w:t>
+                                </w:r>
+                                <w:r>
+                                  <w:rPr>
+                                    <w:color w:val="FFFFFF" w:themeColor="background1"/>
+                                    <w:sz w:val="24"/>
+                                    <w:szCs w:val="24"/>
+                                    <w:lang w:val="es-CL"/>
+                                  </w:rPr>
+                                  <w:t xml:space="preserve"> </w:t>
+                                </w:r>
+                                <w:r>
+                                  <w:rPr>
+                                    <w:color w:val="FFFFFF" w:themeColor="background1"/>
+                                    <w:sz w:val="24"/>
+                                    <w:szCs w:val="24"/>
+                                    <w:lang w:val="es-CL"/>
+                                  </w:rPr>
+                                  <w:t>Bahamonde</w:t>
+                                </w:r>
+                              </w:sdtContent>
+                            </w:sdt>
+                            <w:r>
+                              <w:rPr>
+                                <w:caps/>
+                                <w:color w:val="FFFFFF" w:themeColor="background1"/>
+                                <w:lang w:val="es-CL"/>
+                              </w:rPr>
+                              <w:t xml:space="preserve"> </w:t>
+                            </w:r>
+                          </w:p>
+                        </w:txbxContent>
+                      </v:textbox>
+                    </v:rect>
+                    <v:shapetype id="_x0000_t202" coordsize="21600,21600" o:spt="202" path="m,l,21600r21600,l21600,xe">
+                      <v:stroke joinstyle="miter"/>
+                      <v:path gradientshapeok="t" o:connecttype="rect"/>
+                    </v:shapetype>
+                    <v:shape id="Text Box 122" o:spid="_x0000_s1029" type="#_x0000_t202" style="position:absolute;width:68580;height:73152;visibility:visible;mso-wrap-style:square;v-text-anchor:middle" o:gfxdata="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" filled="f" stroked="f" strokeweight=".5pt">
+                      <v:textbox inset="36pt,36pt,36pt,36pt">
+                        <w:txbxContent>
+                          <w:sdt>
+                            <w:sdtPr>
+                              <w:rPr>
+                                <w:rFonts w:asciiTheme="majorHAnsi" w:eastAsiaTheme="majorEastAsia" w:hAnsiTheme="majorHAnsi" w:cstheme="majorBidi"/>
+                                <w:color w:val="595959" w:themeColor="text1" w:themeTint="A6"/>
+                                <w:sz w:val="108"/>
+                                <w:szCs w:val="108"/>
+                              </w:rPr>
+                              <w:alias w:val="Title"/>
+                              <w:tag w:val=""/>
+                              <w:id w:val="-1476986296"/>
+                              <w:dataBinding w:prefixMappings="xmlns:ns0='http://purl.org/dc/elements/1.1/' xmlns:ns1='http://schemas.openxmlformats.org/package/2006/metadata/core-properties' " w:xpath="/ns1:coreProperties[1]/ns0:title[1]" w:storeItemID="{6C3C8BC8-F283-45AE-878A-BAB7291924A1}"/>
+                              <w:text/>
+                            </w:sdtPr>
+                            <w:sdtContent>
+                              <w:p>
+                                <w:pPr>
+                                  <w:pStyle w:val="NoSpacing"/>
+                                  <w:pBdr>
+                                    <w:bottom w:val="single" w:sz="6" w:space="4" w:color="7F7F7F" w:themeColor="text1" w:themeTint="80"/>
+                                  </w:pBdr>
+                                  <w:rPr>
+                                    <w:rFonts w:asciiTheme="majorHAnsi" w:eastAsiaTheme="majorEastAsia" w:hAnsiTheme="majorHAnsi" w:cstheme="majorBidi"/>
+                                    <w:color w:val="595959" w:themeColor="text1" w:themeTint="A6"/>
+                                    <w:sz w:val="108"/>
+                                    <w:szCs w:val="108"/>
+                                  </w:rPr>
+                                </w:pPr>
+                                <w:r>
+                                  <w:rPr>
+                                    <w:rFonts w:asciiTheme="majorHAnsi" w:eastAsiaTheme="majorEastAsia" w:hAnsiTheme="majorHAnsi" w:cstheme="majorBidi"/>
+                                    <w:color w:val="595959" w:themeColor="text1" w:themeTint="A6"/>
+                                    <w:sz w:val="108"/>
+                                    <w:szCs w:val="108"/>
+                                  </w:rPr>
+                                  <w:t>Barbería Golden</w:t>
+                                </w:r>
+                              </w:p>
+                            </w:sdtContent>
+                          </w:sdt>
+                          <w:sdt>
+                            <w:sdtPr>
+                              <w:rPr>
+                                <w:caps/>
+                                <w:color w:val="373545" w:themeColor="text2"/>
+                                <w:sz w:val="36"/>
+                                <w:szCs w:val="36"/>
+                              </w:rPr>
+                              <w:alias w:val="Subtitle"/>
+                              <w:tag w:val=""/>
+                              <w:id w:val="157346227"/>
+                              <w:dataBinding w:prefixMappings="xmlns:ns0='http://purl.org/dc/elements/1.1/' xmlns:ns1='http://schemas.openxmlformats.org/package/2006/metadata/core-properties' " w:xpath="/ns1:coreProperties[1]/ns0:subject[1]" w:storeItemID="{6C3C8BC8-F283-45AE-878A-BAB7291924A1}"/>
+                              <w:text/>
+                            </w:sdtPr>
+                            <w:sdtContent>
+                              <w:p>
+                                <w:pPr>
+                                  <w:pStyle w:val="NoSpacing"/>
+                                  <w:spacing w:before="240"/>
+                                  <w:rPr>
+                                    <w:caps/>
+                                    <w:color w:val="373545" w:themeColor="text2"/>
+                                    <w:sz w:val="36"/>
+                                    <w:szCs w:val="36"/>
+                                  </w:rPr>
+                                </w:pPr>
+                                <w:r>
+                                  <w:rPr>
+                                    <w:caps/>
+                                    <w:color w:val="373545" w:themeColor="text2"/>
+                                    <w:sz w:val="36"/>
+                                    <w:szCs w:val="36"/>
+                                  </w:rPr>
+                                  <w:t>Descripción de Negocio</w:t>
+                                </w:r>
+                              </w:p>
+                            </w:sdtContent>
+                          </w:sdt>
+                        </w:txbxContent>
+                      </v:textbox>
+                    </v:shape>
+                    <w10:wrap anchorx="page" anchory="page"/>
+                  </v:group>
+                </w:pict>
+              </mc:Fallback>
+            </mc:AlternateContent>
+          </w:r>
+        </w:p>
+        <w:p>
+          <w:r>
+            <w:br w:type="page"/>
+          </w:r>
+        </w:p>
+      </w:sdtContent>
+    </w:sdt>
     <w:p>
-      <w:r>
-        <w:t>Cliente: Barbería Golden</w:t>
+      <w:pPr>
+        <w:pStyle w:val="Heading1"/>
+      </w:pPr>
+      <w:r>
+        <w:lastRenderedPageBreak/>
+        <w:t>Usuarios del Negocio:</w:t>
       </w:r>
     </w:p>
     <w:p>
-      <w:r>
-        <w:t xml:space="preserve">Usuarios: </w:t>
+      <w:pPr>
+        <w:pStyle w:val="ListParagraph"/>
+        <w:numPr>
+          <w:ilvl w:val="0"/>
+          <w:numId w:val="1"/>
+        </w:numPr>
+        <w:rPr>
+          <w:rFonts w:ascii="Arial" w:hAnsi="Arial" w:cs="Arial"/>
+        </w:rPr>
+      </w:pPr>
+      <w:r>
+        <w:rPr>
+          <w:rFonts w:ascii="Arial" w:hAnsi="Arial" w:cs="Arial"/>
+        </w:rPr>
+        <w:t>Clientes de la barbería</w:t>
       </w:r>
     </w:p>
     <w:p>
       <w:pPr>
-        <w:ind w:firstLine="708"/>
-      </w:pPr>
-      <w:r>
-        <w:t>Clientes de la barbería</w:t>
+        <w:pStyle w:val="ListParagraph"/>
+        <w:numPr>
+          <w:ilvl w:val="0"/>
+          <w:numId w:val="1"/>
+        </w:numPr>
+        <w:rPr>
+          <w:rFonts w:ascii="Arial" w:hAnsi="Arial" w:cs="Arial"/>
+        </w:rPr>
+      </w:pPr>
+      <w:r>
+        <w:rPr>
+          <w:rFonts w:ascii="Arial" w:hAnsi="Arial" w:cs="Arial"/>
+        </w:rPr>
+        <w:t>Barberos</w:t>
       </w:r>
     </w:p>
     <w:p>
-      <w:r>
-        <w:tab/>
-        <w:t>Peluqueros</w:t>
+      <w:pPr>
+        <w:pStyle w:val="ListParagraph"/>
+        <w:numPr>
+          <w:ilvl w:val="0"/>
+          <w:numId w:val="1"/>
+        </w:numPr>
+        <w:rPr>
+          <w:rFonts w:ascii="Arial" w:hAnsi="Arial" w:cs="Arial"/>
+        </w:rPr>
+      </w:pPr>
+      <w:r>
+        <w:rPr>
+          <w:rFonts w:ascii="Arial" w:hAnsi="Arial" w:cs="Arial"/>
+        </w:rPr>
+        <w:t>Administrador</w:t>
       </w:r>
     </w:p>
     <w:p>
-      <w:r>
-        <w:tab/>
-        <w:t>Administrador</w:t>
-      </w:r>
+      <w:pPr>
+        <w:pStyle w:val="ListParagraph"/>
+      </w:pPr>
     </w:p>
     <w:p>
       <w:pPr>
-        <w:jc w:val="both"/>
-        <w:rPr>
-          <w:rFonts w:cstheme="minorHAnsi"/>
-        </w:rPr>
-      </w:pPr>
+        <w:pStyle w:val="Heading1"/>
+      </w:pPr>
+      <w:r>
+        <w:t>Descripción de Negocio:</w:t>
+      </w:r>
     </w:p>
     <w:p>
       <w:pPr>
+        <w:ind w:firstLine="708"/>
         <w:jc w:val="both"/>
         <w:rPr>
-          <w:rFonts w:cstheme="minorHAnsi"/>
-        </w:rPr>
-      </w:pPr>
-      <w:r>
-        <w:rPr>
-          <w:rFonts w:cstheme="minorHAnsi"/>
+          <w:rFonts w:ascii="Arial" w:hAnsi="Arial" w:cs="Arial"/>
+        </w:rPr>
+      </w:pPr>
+      <w:r>
+        <w:rPr>
+          <w:rFonts w:ascii="Arial" w:hAnsi="Arial" w:cs="Arial"/>
         </w:rPr>
         <w:t>La Barbería Golden, ubicada en el centro de Quilpué, es un establecimiento que ofrece una amplia gama de servicios estéticos y de cuidado personal, principalmente orientados al público masculino general, sin un rango de edad específico. Cuenta con un equipo reducido de 4 barberos, incluyendo al dueño, los cuales trabajan por comisión sin contrato y con horarios flexibles.</w:t>
       </w:r>
@@ -58,12 +687,12 @@
       <w:pPr>
         <w:jc w:val="both"/>
         <w:rPr>
-          <w:rFonts w:cstheme="minorHAnsi"/>
-        </w:rPr>
-      </w:pPr>
-      <w:r>
-        <w:rPr>
-          <w:rFonts w:cstheme="minorHAnsi"/>
+          <w:rFonts w:ascii="Arial" w:hAnsi="Arial" w:cs="Arial"/>
+        </w:rPr>
+      </w:pPr>
+      <w:r>
+        <w:rPr>
+          <w:rFonts w:ascii="Arial" w:hAnsi="Arial" w:cs="Arial"/>
         </w:rPr>
         <w:t>La base de clientes de la Barbería Golden se divide en un 20% de clientes de paso y un 80% de clientes fieles al local y/o a los barberos que trabajan en él. De los clientes fieles, un 70% son leales a la barbería en general, mientras que un 30% tienen una relación más estrecha con un barbero en particular.</w:t>
       </w:r>
@@ -72,26 +701,44 @@
       <w:pPr>
         <w:jc w:val="both"/>
         <w:rPr>
-          <w:rFonts w:cstheme="minorHAnsi"/>
-        </w:rPr>
-      </w:pPr>
-      <w:r>
-        <w:rPr>
-          <w:rFonts w:cstheme="minorHAnsi"/>
-        </w:rPr>
-        <w:t>Actualmente la difusión de los barberos y sus servicios recae en una cuenta de redes sociales que mantienen actualizada con fotos o anuncios, el agendado de horas es realizado personalmente por cada barbero y los clientes solicitan una reserva directamente en el local, a través de la cuenta oficial de la barbería u otros medios de contacto con el barbero.</w:t>
+          <w:rFonts w:ascii="Arial" w:hAnsi="Arial" w:cs="Arial"/>
+        </w:rPr>
+      </w:pPr>
+      <w:r>
+        <w:rPr>
+          <w:rFonts w:ascii="Arial" w:hAnsi="Arial" w:cs="Arial"/>
+        </w:rPr>
+        <w:t xml:space="preserve">Actualmente la difusión de los barberos y sus servicios recae en una cuenta de redes sociales que mantienen actualizada con fotos </w:t>
+      </w:r>
+      <w:r>
+        <w:rPr>
+          <w:rFonts w:ascii="Arial" w:hAnsi="Arial" w:cs="Arial"/>
+        </w:rPr>
+        <w:t>y</w:t>
+      </w:r>
+      <w:r>
+        <w:rPr>
+          <w:rFonts w:ascii="Arial" w:hAnsi="Arial" w:cs="Arial"/>
+        </w:rPr>
+        <w:t xml:space="preserve"> anuncios</w:t>
+      </w:r>
+      <w:r>
+        <w:rPr>
+          <w:rFonts w:ascii="Arial" w:hAnsi="Arial" w:cs="Arial"/>
+        </w:rPr>
+        <w:t>. El agendado de horas es realizado personalmente por cada barbero, ya sea directamente en el local o por otro medio de contacto, sin embargo, la barbería también permite gestionar una reserva por un teléfono manejado por el administrador.</w:t>
       </w:r>
     </w:p>
     <w:p>
       <w:pPr>
         <w:jc w:val="both"/>
         <w:rPr>
-          <w:rFonts w:cstheme="minorHAnsi"/>
-        </w:rPr>
-      </w:pPr>
-      <w:r>
-        <w:rPr>
-          <w:rFonts w:cstheme="minorHAnsi"/>
+          <w:rFonts w:ascii="Arial" w:hAnsi="Arial" w:cs="Arial"/>
+        </w:rPr>
+      </w:pPr>
+      <w:r>
+        <w:rPr>
+          <w:rFonts w:ascii="Arial" w:hAnsi="Arial" w:cs="Arial"/>
         </w:rPr>
         <w:t>Debido a la descentralización de la información, captar nuevos clientes se ha vuelto una tarea más complicada y el agendado una tarea más demandante para los barberos, por tanto, la Barbería Golden busca modernizar su operación mediante la implementación de un sistema web el cual cuente con un apartado de reserva de citas, permitiendo a los barberos gestionar su propia disponibilidad y su agenda a través de la misma página, junto con la creación de un perfil personalizado que los permita darse a conocer y mostrar sus trabajos a los clientes.</w:t>
       </w:r>
@@ -100,62 +747,84 @@
       <w:pPr>
         <w:jc w:val="both"/>
         <w:rPr>
-          <w:rFonts w:cstheme="minorHAnsi"/>
-        </w:rPr>
-      </w:pPr>
-      <w:r>
-        <w:rPr>
-          <w:rFonts w:cstheme="minorHAnsi"/>
+          <w:rFonts w:ascii="Arial" w:hAnsi="Arial" w:cs="Arial"/>
+        </w:rPr>
+      </w:pPr>
+      <w:r>
+        <w:rPr>
+          <w:rFonts w:ascii="Arial" w:hAnsi="Arial" w:cs="Arial"/>
         </w:rPr>
         <w:t xml:space="preserve">Además, se espera que la página web también desempeñe un papel importante al explicar los procesos de cada servicio ofrecido, ya sea con videos o imágenes detallando el paso a paso de aquellos tratamientos menos solicitados (Depilado de cejas, nariz y orejas, exfoliación facial, </w:t>
       </w:r>
-      <w:proofErr w:type="spellStart"/>
-      <w:r>
-        <w:rPr>
-          <w:rFonts w:cstheme="minorHAnsi"/>
-        </w:rPr>
-        <w:t>etc</w:t>
-      </w:r>
-      <w:proofErr w:type="spellEnd"/>
-      <w:r>
-        <w:rPr>
-          <w:rFonts w:cstheme="minorHAnsi"/>
+      <w:r>
+        <w:rPr>
+          <w:rFonts w:ascii="Arial" w:hAnsi="Arial" w:cs="Arial"/>
+        </w:rPr>
+        <w:t>etc.</w:t>
+      </w:r>
+      <w:r>
+        <w:rPr>
+          <w:rFonts w:ascii="Arial" w:hAnsi="Arial" w:cs="Arial"/>
         </w:rPr>
         <w:t xml:space="preserve">) para ayudar a hacerlos menos intimidantes para los clientes poco informados. </w:t>
       </w:r>
       <w:r>
         <w:rPr>
-          <w:rFonts w:cstheme="minorHAnsi"/>
-        </w:rPr>
-        <w:t>A</w:t>
-      </w:r>
-      <w:r>
-        <w:rPr>
-          <w:rFonts w:cstheme="minorHAnsi"/>
-        </w:rPr>
-        <w:t xml:space="preserve">demás se espera que en la página web se destaque el esfuerzo que hace la barbería </w:t>
-      </w:r>
-      <w:r>
-        <w:rPr>
-          <w:rFonts w:cstheme="minorHAnsi"/>
+          <w:rFonts w:ascii="Arial" w:hAnsi="Arial" w:cs="Arial"/>
+        </w:rPr>
+        <w:t>Además,</w:t>
+      </w:r>
+      <w:r>
+        <w:rPr>
+          <w:rFonts w:ascii="Arial" w:hAnsi="Arial" w:cs="Arial"/>
+        </w:rPr>
+        <w:t xml:space="preserve"> se espera que en la página web se destaque el esfuerzo que hace la </w:t>
+      </w:r>
+      <w:r>
+        <w:rPr>
+          <w:rFonts w:ascii="Arial" w:hAnsi="Arial" w:cs="Arial"/>
+        </w:rPr>
+        <w:t>B</w:t>
+      </w:r>
+      <w:r>
+        <w:rPr>
+          <w:rFonts w:ascii="Arial" w:hAnsi="Arial" w:cs="Arial"/>
+        </w:rPr>
+        <w:t xml:space="preserve">arbería </w:t>
+      </w:r>
+      <w:r>
+        <w:rPr>
+          <w:rFonts w:ascii="Arial" w:hAnsi="Arial" w:cs="Arial"/>
         </w:rPr>
         <w:t>G</w:t>
       </w:r>
       <w:r>
         <w:rPr>
-          <w:rFonts w:cstheme="minorHAnsi"/>
-        </w:rPr>
-        <w:t xml:space="preserve">olden por mejorar la experiencia y comodidad del cliente mediante la venta de productos estéticos y bebestibles en el local además de servir como plataforma de anuncios para cambios de tarifa por festividades </w:t>
-      </w:r>
-      <w:r>
-        <w:rPr>
-          <w:rFonts w:cstheme="minorHAnsi"/>
+          <w:rFonts w:ascii="Arial" w:hAnsi="Arial" w:cs="Arial"/>
+        </w:rPr>
+        <w:t>olden por mejorar la experiencia y comodidad del cliente mediante la venta de productos estéticos y bebestibles en el local</w:t>
+      </w:r>
+      <w:r>
+        <w:rPr>
+          <w:rFonts w:ascii="Arial" w:hAnsi="Arial" w:cs="Arial"/>
+        </w:rPr>
+        <w:t>, siendo, a su vez, una</w:t>
+      </w:r>
+      <w:r>
+        <w:rPr>
+          <w:rFonts w:ascii="Arial" w:hAnsi="Arial" w:cs="Arial"/>
+        </w:rPr>
+        <w:t xml:space="preserve"> plataforma de anuncios para cambios de tarifa por festividades </w:t>
+      </w:r>
+      <w:r>
+        <w:rPr>
+          <w:rFonts w:ascii="Arial" w:hAnsi="Arial" w:cs="Arial"/>
         </w:rPr>
         <w:t>u</w:t>
       </w:r>
       <w:r>
         <w:rPr>
-          <w:rFonts w:cstheme="minorHAnsi"/>
+          <w:rFonts w:ascii="Arial" w:hAnsi="Arial" w:cs="Arial"/>
         </w:rPr>
         <w:t xml:space="preserve"> otras ocasiones especiales.</w:t>
       </w:r>
@@ -166,13 +835,25 @@
         <w:t xml:space="preserve"> </w:t>
       </w:r>
     </w:p>
-    <w:p/>
     <w:p>
       <w:r>
+        <w:br w:type="page"/>
+      </w:r>
+    </w:p>
+    <w:p>
+      <w:pPr>
+        <w:pStyle w:val="Heading1"/>
+      </w:pPr>
+      <w:r>
+        <w:lastRenderedPageBreak/>
+        <w:t>Flujo actual para la Reserva de Horas:</w:t>
+      </w:r>
+    </w:p>
+    <w:p>
+      <w:r>
         <w:rPr>
           <w:noProof/>
         </w:rPr>
-        <w:lastRenderedPageBreak/>
         <w:drawing>
           <wp:inline distT="0" distB="0" distL="0" distR="0" wp14:anchorId="29EBB1BB" wp14:editId="78DA08F5">
             <wp:extent cx="5612130" cy="4321175"/>
@@ -189,7 +870,7 @@
                     <pic:cNvPicPr/>
                   </pic:nvPicPr>
                   <pic:blipFill>
-                    <a:blip r:embed="rId4"/>
+                    <a:blip r:embed="rId7"/>
                     <a:stretch>
                       <a:fillRect/>
                     </a:stretch>
@@ -216,13 +897,589 @@
     <w:p/>
     <w:p/>
     <w:sectPr>
+      <w:headerReference w:type="default" r:id="rId8"/>
+      <w:footerReference w:type="default" r:id="rId9"/>
+      <w:headerReference w:type="first" r:id="rId10"/>
       <w:pgSz w:w="12240" w:h="15840"/>
       <w:pgMar w:top="1417" w:right="1701" w:bottom="1417" w:left="1701" w:header="708" w:footer="708" w:gutter="0"/>
+      <w:pgNumType w:start="0"/>
       <w:cols w:space="708"/>
+      <w:titlePg/>
       <w:docGrid w:linePitch="360"/>
     </w:sectPr>
   </w:body>
 </w:document>
+</file>
+
+<file path=word/endnotes.xml><?xml version="1.0" encoding="utf-8"?>
+<w:endnotes xmlns:wpc="http://schemas.microsoft.com/office/word/2010/wordprocessingCanvas" xmlns:cx="http://schemas.microsoft.com/office/drawing/2014/chartex" xmlns:cx1="http://schemas.microsoft.com/office/drawing/2015/9/8/chartex" xmlns:cx2="http://schemas.microsoft.com/office/drawing/2015/10/21/chartex" xmlns:cx3="http://schemas.microsoft.com/office/drawing/2016/5/9/chartex" xmlns:cx4="http://schemas.microsoft.com/office/drawing/2016/5/10/chartex" xmlns:cx5="http://schemas.microsoft.com/office/drawing/2016/5/11/chartex" xmlns:cx6="http://schemas.microsoft.com/office/drawing/2016/5/12/chartex" xmlns:cx7="http://schemas.microsoft.com/office/drawing/2016/5/13/chartex" xmlns:cx8="http://schemas.microsoft.com/office/drawing/2016/5/14/chartex" xmlns:mc="http://schemas.openxmlformats.org/markup-compatibility/2006" xmlns:aink="http://schemas.microsoft.com/office/drawing/2016/ink" xmlns:am3d="http://schemas.microsoft.com/office/drawing/2017/model3d" xmlns:o="urn:schemas-microsoft-com:office:office" xmlns:oel="http://schemas.microsoft.com/office/2019/extlst" xmlns:r="http://schemas.openxmlformats.org/officeDocument/2006/relationships" xmlns:m="http://schemas.openxmlformats.org/officeDocument/2006/math" xmlns:v="urn:schemas-microsoft-com:vml" xmlns:wp14="http://schemas.microsoft.com/office/word/2010/wordprocessingDrawing" xmlns:wp="http://schemas.openxmlformats.org/drawingml/2006/wordprocessingDrawing" xmlns:w10="urn:schemas-microsoft-com:office:word" xmlns:w="http://schemas.openxmlformats.org/wordprocessingml/2006/main" xmlns:w14="http://schemas.microsoft.com/office/word/2010/wordml" xmlns:w15="http://schemas.microsoft.com/office/word/2012/wordml" xmlns:w16cex="http://schemas.microsoft.com/office/word/2018/wordml/cex" xmlns:w16cid="http://schemas.microsoft.com/office/word/2016/wordml/cid" xmlns:w16="http://schemas.microsoft.com/office/word/2018/wordml" xmlns:w16sdtdh="http://schemas.microsoft.com/office/word/2020/wordml/sdtdatahash" xmlns:w16se="http://schemas.microsoft.com/office/word/2015/wordml/symex" xmlns:wpg="http://schemas.microsoft.com/office/word/2010/wordprocessingGroup" xmlns:wpi="http://schemas.microsoft.com/office/word/2010/wordprocessingInk" xmlns:wne="http://schemas.microsoft.com/office/word/2006/wordml" xmlns:wps="http://schemas.microsoft.com/office/word/2010/wordprocessingShape" mc:Ignorable="w14 w15 w16se w16cid w16 w16cex w16sdtdh wp14">
+  <w:endnote w:type="separator" w:id="-1">
+    <w:p>
+      <w:pPr>
+        <w:spacing w:after="0" w:line="240" w:lineRule="auto"/>
+      </w:pPr>
+      <w:r>
+        <w:separator/>
+      </w:r>
+    </w:p>
+  </w:endnote>
+  <w:endnote w:type="continuationSeparator" w:id="0">
+    <w:p>
+      <w:pPr>
+        <w:spacing w:after="0" w:line="240" w:lineRule="auto"/>
+      </w:pPr>
+      <w:r>
+        <w:continuationSeparator/>
+      </w:r>
+    </w:p>
+  </w:endnote>
+</w:endnotes>
+</file>
+
+<file path=word/footer1.xml><?xml version="1.0" encoding="utf-8"?>
+<w:ftr xmlns:wpc="http://schemas.microsoft.com/office/word/2010/wordprocessingCanvas" xmlns:cx="http://schemas.microsoft.com/office/drawing/2014/chartex" xmlns:cx1="http://schemas.microsoft.com/office/drawing/2015/9/8/chartex" xmlns:cx2="http://schemas.microsoft.com/office/drawing/2015/10/21/chartex" xmlns:cx3="http://schemas.microsoft.com/office/drawing/2016/5/9/chartex" xmlns:cx4="http://schemas.microsoft.com/office/drawing/2016/5/10/chartex" xmlns:cx5="http://schemas.microsoft.com/office/drawing/2016/5/11/chartex" xmlns:cx6="http://schemas.microsoft.com/office/drawing/2016/5/12/chartex" xmlns:cx7="http://schemas.microsoft.com/office/drawing/2016/5/13/chartex" xmlns:cx8="http://schemas.microsoft.com/office/drawing/2016/5/14/chartex" xmlns:mc="http://schemas.openxmlformats.org/markup-compatibility/2006" xmlns:aink="http://schemas.microsoft.com/office/drawing/2016/ink" xmlns:am3d="http://schemas.microsoft.com/office/drawing/2017/model3d" xmlns:o="urn:schemas-microsoft-com:office:office" xmlns:oel="http://schemas.microsoft.com/office/2019/extlst" xmlns:r="http://schemas.openxmlformats.org/officeDocument/2006/relationships" xmlns:m="http://schemas.openxmlformats.org/officeDocument/2006/math" xmlns:v="urn:schemas-microsoft-com:vml" xmlns:wp14="http://schemas.microsoft.com/office/word/2010/wordprocessingDrawing" xmlns:wp="http://schemas.openxmlformats.org/drawingml/2006/wordprocessingDrawing" xmlns:w10="urn:schemas-microsoft-com:office:word" xmlns:w="http://schemas.openxmlformats.org/wordprocessingml/2006/main" xmlns:w14="http://schemas.microsoft.com/office/word/2010/wordml" xmlns:w15="http://schemas.microsoft.com/office/word/2012/wordml" xmlns:w16cex="http://schemas.microsoft.com/office/word/2018/wordml/cex" xmlns:w16cid="http://schemas.microsoft.com/office/word/2016/wordml/cid" xmlns:w16="http://schemas.microsoft.com/office/word/2018/wordml" xmlns:w16sdtdh="http://schemas.microsoft.com/office/word/2020/wordml/sdtdatahash" xmlns:w16se="http://schemas.microsoft.com/office/word/2015/wordml/symex" xmlns:wpg="http://schemas.microsoft.com/office/word/2010/wordprocessingGroup" xmlns:wpi="http://schemas.microsoft.com/office/word/2010/wordprocessingInk" xmlns:wne="http://schemas.microsoft.com/office/word/2006/wordml" xmlns:wps="http://schemas.microsoft.com/office/word/2010/wordprocessingShape" mc:Ignorable="w14 w15 w16se w16cid w16 w16cex w16sdtdh wp14">
+  <w:p>
+    <w:pPr>
+      <w:tabs>
+        <w:tab w:val="center" w:pos="4550"/>
+        <w:tab w:val="left" w:pos="5818"/>
+      </w:tabs>
+      <w:ind w:right="260"/>
+      <w:jc w:val="right"/>
+      <w:rPr>
+        <w:color w:val="1B1A22" w:themeColor="text2" w:themeShade="80"/>
+        <w:sz w:val="24"/>
+        <w:szCs w:val="24"/>
+      </w:rPr>
+    </w:pPr>
+    <w:r>
+      <w:rPr>
+        <w:color w:val="7E7B99" w:themeColor="text2" w:themeTint="99"/>
+        <w:spacing w:val="60"/>
+        <w:sz w:val="24"/>
+        <w:szCs w:val="24"/>
+      </w:rPr>
+      <w:t>Page</w:t>
+    </w:r>
+    <w:r>
+      <w:rPr>
+        <w:color w:val="7E7B99" w:themeColor="text2" w:themeTint="99"/>
+        <w:sz w:val="24"/>
+        <w:szCs w:val="24"/>
+      </w:rPr>
+      <w:t xml:space="preserve"> </w:t>
+    </w:r>
+    <w:r>
+      <w:rPr>
+        <w:color w:val="292733" w:themeColor="text2" w:themeShade="BF"/>
+        <w:sz w:val="24"/>
+        <w:szCs w:val="24"/>
+      </w:rPr>
+      <w:fldChar w:fldCharType="begin"/>
+    </w:r>
+    <w:r>
+      <w:rPr>
+        <w:color w:val="292733" w:themeColor="text2" w:themeShade="BF"/>
+        <w:sz w:val="24"/>
+        <w:szCs w:val="24"/>
+      </w:rPr>
+      <w:instrText xml:space="preserve"> PAGE   \* MERGEFORMAT </w:instrText>
+    </w:r>
+    <w:r>
+      <w:rPr>
+        <w:color w:val="292733" w:themeColor="text2" w:themeShade="BF"/>
+        <w:sz w:val="24"/>
+        <w:szCs w:val="24"/>
+      </w:rPr>
+      <w:fldChar w:fldCharType="separate"/>
+    </w:r>
+    <w:r>
+      <w:rPr>
+        <w:noProof/>
+        <w:color w:val="292733" w:themeColor="text2" w:themeShade="BF"/>
+        <w:sz w:val="24"/>
+        <w:szCs w:val="24"/>
+      </w:rPr>
+      <w:t>1</w:t>
+    </w:r>
+    <w:r>
+      <w:rPr>
+        <w:color w:val="292733" w:themeColor="text2" w:themeShade="BF"/>
+        <w:sz w:val="24"/>
+        <w:szCs w:val="24"/>
+      </w:rPr>
+      <w:fldChar w:fldCharType="end"/>
+    </w:r>
+    <w:r>
+      <w:rPr>
+        <w:color w:val="292733" w:themeColor="text2" w:themeShade="BF"/>
+        <w:sz w:val="24"/>
+        <w:szCs w:val="24"/>
+      </w:rPr>
+      <w:t xml:space="preserve"> | </w:t>
+    </w:r>
+    <w:r>
+      <w:rPr>
+        <w:color w:val="292733" w:themeColor="text2" w:themeShade="BF"/>
+        <w:sz w:val="24"/>
+        <w:szCs w:val="24"/>
+      </w:rPr>
+      <w:fldChar w:fldCharType="begin"/>
+    </w:r>
+    <w:r>
+      <w:rPr>
+        <w:color w:val="292733" w:themeColor="text2" w:themeShade="BF"/>
+        <w:sz w:val="24"/>
+        <w:szCs w:val="24"/>
+      </w:rPr>
+      <w:instrText xml:space="preserve"> NUMPAGES  \* Arabic  \* MERGEFORMAT </w:instrText>
+    </w:r>
+    <w:r>
+      <w:rPr>
+        <w:color w:val="292733" w:themeColor="text2" w:themeShade="BF"/>
+        <w:sz w:val="24"/>
+        <w:szCs w:val="24"/>
+      </w:rPr>
+      <w:fldChar w:fldCharType="separate"/>
+    </w:r>
+    <w:r>
+      <w:rPr>
+        <w:noProof/>
+        <w:color w:val="292733" w:themeColor="text2" w:themeShade="BF"/>
+        <w:sz w:val="24"/>
+        <w:szCs w:val="24"/>
+      </w:rPr>
+      <w:t>1</w:t>
+    </w:r>
+    <w:r>
+      <w:rPr>
+        <w:color w:val="292733" w:themeColor="text2" w:themeShade="BF"/>
+        <w:sz w:val="24"/>
+        <w:szCs w:val="24"/>
+      </w:rPr>
+      <w:fldChar w:fldCharType="end"/>
+    </w:r>
+  </w:p>
+  <w:p>
+    <w:pPr>
+      <w:pStyle w:val="Footer"/>
+    </w:pPr>
+  </w:p>
+</w:ftr>
+</file>
+
+<file path=word/footnotes.xml><?xml version="1.0" encoding="utf-8"?>
+<w:footnotes xmlns:wpc="http://schemas.microsoft.com/office/word/2010/wordprocessingCanvas" xmlns:cx="http://schemas.microsoft.com/office/drawing/2014/chartex" xmlns:cx1="http://schemas.microsoft.com/office/drawing/2015/9/8/chartex" xmlns:cx2="http://schemas.microsoft.com/office/drawing/2015/10/21/chartex" xmlns:cx3="http://schemas.microsoft.com/office/drawing/2016/5/9/chartex" xmlns:cx4="http://schemas.microsoft.com/office/drawing/2016/5/10/chartex" xmlns:cx5="http://schemas.microsoft.com/office/drawing/2016/5/11/chartex" xmlns:cx6="http://schemas.microsoft.com/office/drawing/2016/5/12/chartex" xmlns:cx7="http://schemas.microsoft.com/office/drawing/2016/5/13/chartex" xmlns:cx8="http://schemas.microsoft.com/office/drawing/2016/5/14/chartex" xmlns:mc="http://schemas.openxmlformats.org/markup-compatibility/2006" xmlns:aink="http://schemas.microsoft.com/office/drawing/2016/ink" xmlns:am3d="http://schemas.microsoft.com/office/drawing/2017/model3d" xmlns:o="urn:schemas-microsoft-com:office:office" xmlns:oel="http://schemas.microsoft.com/office/2019/extlst" xmlns:r="http://schemas.openxmlformats.org/officeDocument/2006/relationships" xmlns:m="http://schemas.openxmlformats.org/officeDocument/2006/math" xmlns:v="urn:schemas-microsoft-com:vml" xmlns:wp14="http://schemas.microsoft.com/office/word/2010/wordprocessingDrawing" xmlns:wp="http://schemas.openxmlformats.org/drawingml/2006/wordprocessingDrawing" xmlns:w10="urn:schemas-microsoft-com:office:word" xmlns:w="http://schemas.openxmlformats.org/wordprocessingml/2006/main" xmlns:w14="http://schemas.microsoft.com/office/word/2010/wordml" xmlns:w15="http://schemas.microsoft.com/office/word/2012/wordml" xmlns:w16cex="http://schemas.microsoft.com/office/word/2018/wordml/cex" xmlns:w16cid="http://schemas.microsoft.com/office/word/2016/wordml/cid" xmlns:w16="http://schemas.microsoft.com/office/word/2018/wordml" xmlns:w16sdtdh="http://schemas.microsoft.com/office/word/2020/wordml/sdtdatahash" xmlns:w16se="http://schemas.microsoft.com/office/word/2015/wordml/symex" xmlns:wpg="http://schemas.microsoft.com/office/word/2010/wordprocessingGroup" xmlns:wpi="http://schemas.microsoft.com/office/word/2010/wordprocessingInk" xmlns:wne="http://schemas.microsoft.com/office/word/2006/wordml" xmlns:wps="http://schemas.microsoft.com/office/word/2010/wordprocessingShape" mc:Ignorable="w14 w15 w16se w16cid w16 w16cex w16sdtdh wp14">
+  <w:footnote w:type="separator" w:id="-1">
+    <w:p>
+      <w:pPr>
+        <w:spacing w:after="0" w:line="240" w:lineRule="auto"/>
+      </w:pPr>
+      <w:r>
+        <w:separator/>
+      </w:r>
+    </w:p>
+  </w:footnote>
+  <w:footnote w:type="continuationSeparator" w:id="0">
+    <w:p>
+      <w:pPr>
+        <w:spacing w:after="0" w:line="240" w:lineRule="auto"/>
+      </w:pPr>
+      <w:r>
+        <w:continuationSeparator/>
+      </w:r>
+    </w:p>
+  </w:footnote>
+</w:footnotes>
+</file>
+
+<file path=word/header1.xml><?xml version="1.0" encoding="utf-8"?>
+<w:hdr xmlns:wpc="http://schemas.microsoft.com/office/word/2010/wordprocessingCanvas" xmlns:cx="http://schemas.microsoft.com/office/drawing/2014/chartex" xmlns:cx1="http://schemas.microsoft.com/office/drawing/2015/9/8/chartex" xmlns:cx2="http://schemas.microsoft.com/office/drawing/2015/10/21/chartex" xmlns:cx3="http://schemas.microsoft.com/office/drawing/2016/5/9/chartex" xmlns:cx4="http://schemas.microsoft.com/office/drawing/2016/5/10/chartex" xmlns:cx5="http://schemas.microsoft.com/office/drawing/2016/5/11/chartex" xmlns:cx6="http://schemas.microsoft.com/office/drawing/2016/5/12/chartex" xmlns:cx7="http://schemas.microsoft.com/office/drawing/2016/5/13/chartex" xmlns:cx8="http://schemas.microsoft.com/office/drawing/2016/5/14/chartex" xmlns:mc="http://schemas.openxmlformats.org/markup-compatibility/2006" xmlns:aink="http://schemas.microsoft.com/office/drawing/2016/ink" xmlns:am3d="http://schemas.microsoft.com/office/drawing/2017/model3d" xmlns:o="urn:schemas-microsoft-com:office:office" xmlns:oel="http://schemas.microsoft.com/office/2019/extlst" xmlns:r="http://schemas.openxmlformats.org/officeDocument/2006/relationships" xmlns:m="http://schemas.openxmlformats.org/officeDocument/2006/math" xmlns:v="urn:schemas-microsoft-com:vml" xmlns:wp14="http://schemas.microsoft.com/office/word/2010/wordprocessingDrawing" xmlns:wp="http://schemas.openxmlformats.org/drawingml/2006/wordprocessingDrawing" xmlns:w10="urn:schemas-microsoft-com:office:word" xmlns:w="http://schemas.openxmlformats.org/wordprocessingml/2006/main" xmlns:w14="http://schemas.microsoft.com/office/word/2010/wordml" xmlns:w15="http://schemas.microsoft.com/office/word/2012/wordml" xmlns:w16cex="http://schemas.microsoft.com/office/word/2018/wordml/cex" xmlns:w16cid="http://schemas.microsoft.com/office/word/2016/wordml/cid" xmlns:w16="http://schemas.microsoft.com/office/word/2018/wordml" xmlns:w16sdtdh="http://schemas.microsoft.com/office/word/2020/wordml/sdtdatahash" xmlns:w16se="http://schemas.microsoft.com/office/word/2015/wordml/symex" xmlns:wpg="http://schemas.microsoft.com/office/word/2010/wordprocessingGroup" xmlns:wpi="http://schemas.microsoft.com/office/word/2010/wordprocessingInk" xmlns:wne="http://schemas.microsoft.com/office/word/2006/wordml" xmlns:wps="http://schemas.microsoft.com/office/word/2010/wordprocessingShape" mc:Ignorable="w14 w15 w16se w16cid w16 w16cex w16sdtdh wp14">
+  <w:p>
+    <w:pPr>
+      <w:pStyle w:val="Header"/>
+      <w:jc w:val="right"/>
+    </w:pPr>
+    <w:r>
+      <w:rPr>
+        <w:rFonts w:ascii="Microsoft Yi Baiti" w:eastAsia="Microsoft Yi Baiti" w:hAnsi="Microsoft Yi Baiti" w:hint="eastAsia"/>
+        <w:noProof/>
+      </w:rPr>
+      <w:drawing>
+        <wp:anchor distT="0" distB="0" distL="114300" distR="114300" simplePos="0" relativeHeight="251663360" behindDoc="0" locked="0" layoutInCell="1" allowOverlap="1" wp14:anchorId="324A6D0F" wp14:editId="3A391555">
+          <wp:simplePos x="0" y="0"/>
+          <wp:positionH relativeFrom="column">
+            <wp:posOffset>-670560</wp:posOffset>
+          </wp:positionH>
+          <wp:positionV relativeFrom="paragraph">
+            <wp:posOffset>-145415</wp:posOffset>
+          </wp:positionV>
+          <wp:extent cx="1996440" cy="410845"/>
+          <wp:effectExtent l="0" t="0" r="3810" b="8255"/>
+          <wp:wrapSquare wrapText="bothSides"/>
+          <wp:docPr id="837170562" name="Picture 837170562"/>
+          <wp:cNvGraphicFramePr>
+            <a:graphicFrameLocks xmlns:a="http://schemas.openxmlformats.org/drawingml/2006/main" noChangeAspect="1"/>
+          </wp:cNvGraphicFramePr>
+          <a:graphic xmlns:a="http://schemas.openxmlformats.org/drawingml/2006/main">
+            <a:graphicData uri="http://schemas.openxmlformats.org/drawingml/2006/picture">
+              <pic:pic xmlns:pic="http://schemas.openxmlformats.org/drawingml/2006/picture">
+                <pic:nvPicPr>
+                  <pic:cNvPr id="1306925520" name="Picture 1306925520"/>
+                  <pic:cNvPicPr/>
+                </pic:nvPicPr>
+                <pic:blipFill>
+                  <a:blip r:embed="rId1">
+                    <a:extLst>
+                      <a:ext uri="{28A0092B-C50C-407E-A947-70E740481C1C}">
+                        <a14:useLocalDpi xmlns:a14="http://schemas.microsoft.com/office/drawing/2010/main" val="0"/>
+                      </a:ext>
+                    </a:extLst>
+                  </a:blip>
+                  <a:stretch>
+                    <a:fillRect/>
+                  </a:stretch>
+                </pic:blipFill>
+                <pic:spPr>
+                  <a:xfrm>
+                    <a:off x="0" y="0"/>
+                    <a:ext cx="1996440" cy="410845"/>
+                  </a:xfrm>
+                  <a:prstGeom prst="rect">
+                    <a:avLst/>
+                  </a:prstGeom>
+                </pic:spPr>
+              </pic:pic>
+            </a:graphicData>
+          </a:graphic>
+          <wp14:sizeRelH relativeFrom="margin">
+            <wp14:pctWidth>0</wp14:pctWidth>
+          </wp14:sizeRelH>
+          <wp14:sizeRelV relativeFrom="margin">
+            <wp14:pctHeight>0</wp14:pctHeight>
+          </wp14:sizeRelV>
+        </wp:anchor>
+      </w:drawing>
+    </w:r>
+    <w:r>
+      <w:rPr>
+        <w:rFonts w:ascii="Microsoft Yi Baiti" w:eastAsia="Microsoft Yi Baiti" w:hAnsi="Microsoft Yi Baiti" w:hint="eastAsia"/>
+        <w:noProof/>
+      </w:rPr>
+      <w:drawing>
+        <wp:anchor distT="0" distB="0" distL="114300" distR="114300" simplePos="0" relativeHeight="251665408" behindDoc="0" locked="0" layoutInCell="1" allowOverlap="1" wp14:anchorId="2BFF7268" wp14:editId="6585A945">
+          <wp:simplePos x="0" y="0"/>
+          <wp:positionH relativeFrom="rightMargin">
+            <wp:align>left</wp:align>
+          </wp:positionH>
+          <wp:positionV relativeFrom="paragraph">
+            <wp:posOffset>-305435</wp:posOffset>
+          </wp:positionV>
+          <wp:extent cx="662940" cy="662940"/>
+          <wp:effectExtent l="0" t="0" r="3810" b="3810"/>
+          <wp:wrapSquare wrapText="bothSides"/>
+          <wp:docPr id="974443998" name="Picture 974443998"/>
+          <wp:cNvGraphicFramePr>
+            <a:graphicFrameLocks xmlns:a="http://schemas.openxmlformats.org/drawingml/2006/main" noChangeAspect="1"/>
+          </wp:cNvGraphicFramePr>
+          <a:graphic xmlns:a="http://schemas.openxmlformats.org/drawingml/2006/main">
+            <a:graphicData uri="http://schemas.openxmlformats.org/drawingml/2006/picture">
+              <pic:pic xmlns:pic="http://schemas.openxmlformats.org/drawingml/2006/picture">
+                <pic:nvPicPr>
+                  <pic:cNvPr id="1424789927" name="Picture 1424789927"/>
+                  <pic:cNvPicPr/>
+                </pic:nvPicPr>
+                <pic:blipFill>
+                  <a:blip r:embed="rId2">
+                    <a:extLst>
+                      <a:ext uri="{28A0092B-C50C-407E-A947-70E740481C1C}">
+                        <a14:useLocalDpi xmlns:a14="http://schemas.microsoft.com/office/drawing/2010/main" val="0"/>
+                      </a:ext>
+                    </a:extLst>
+                  </a:blip>
+                  <a:stretch>
+                    <a:fillRect/>
+                  </a:stretch>
+                </pic:blipFill>
+                <pic:spPr>
+                  <a:xfrm>
+                    <a:off x="0" y="0"/>
+                    <a:ext cx="662940" cy="662940"/>
+                  </a:xfrm>
+                  <a:prstGeom prst="rect">
+                    <a:avLst/>
+                  </a:prstGeom>
+                </pic:spPr>
+              </pic:pic>
+            </a:graphicData>
+          </a:graphic>
+        </wp:anchor>
+      </w:drawing>
+    </w:r>
+    <w:r>
+      <w:rPr>
+        <w:rFonts w:ascii="Microsoft Yi Baiti" w:eastAsia="Microsoft Yi Baiti" w:hAnsi="Microsoft Yi Baiti" w:hint="eastAsia"/>
+        <w:noProof/>
+      </w:rPr>
+      <w:t xml:space="preserve">M E N J Y </w:t>
+    </w:r>
+  </w:p>
+</w:hdr>
+</file>
+
+<file path=word/header2.xml><?xml version="1.0" encoding="utf-8"?>
+<w:hdr xmlns:wpc="http://schemas.microsoft.com/office/word/2010/wordprocessingCanvas" xmlns:cx="http://schemas.microsoft.com/office/drawing/2014/chartex" xmlns:cx1="http://schemas.microsoft.com/office/drawing/2015/9/8/chartex" xmlns:cx2="http://schemas.microsoft.com/office/drawing/2015/10/21/chartex" xmlns:cx3="http://schemas.microsoft.com/office/drawing/2016/5/9/chartex" xmlns:cx4="http://schemas.microsoft.com/office/drawing/2016/5/10/chartex" xmlns:cx5="http://schemas.microsoft.com/office/drawing/2016/5/11/chartex" xmlns:cx6="http://schemas.microsoft.com/office/drawing/2016/5/12/chartex" xmlns:cx7="http://schemas.microsoft.com/office/drawing/2016/5/13/chartex" xmlns:cx8="http://schemas.microsoft.com/office/drawing/2016/5/14/chartex" xmlns:mc="http://schemas.openxmlformats.org/markup-compatibility/2006" xmlns:aink="http://schemas.microsoft.com/office/drawing/2016/ink" xmlns:am3d="http://schemas.microsoft.com/office/drawing/2017/model3d" xmlns:o="urn:schemas-microsoft-com:office:office" xmlns:oel="http://schemas.microsoft.com/office/2019/extlst" xmlns:r="http://schemas.openxmlformats.org/officeDocument/2006/relationships" xmlns:m="http://schemas.openxmlformats.org/officeDocument/2006/math" xmlns:v="urn:schemas-microsoft-com:vml" xmlns:wp14="http://schemas.microsoft.com/office/word/2010/wordprocessingDrawing" xmlns:wp="http://schemas.openxmlformats.org/drawingml/2006/wordprocessingDrawing" xmlns:w10="urn:schemas-microsoft-com:office:word" xmlns:w="http://schemas.openxmlformats.org/wordprocessingml/2006/main" xmlns:w14="http://schemas.microsoft.com/office/word/2010/wordml" xmlns:w15="http://schemas.microsoft.com/office/word/2012/wordml" xmlns:w16cex="http://schemas.microsoft.com/office/word/2018/wordml/cex" xmlns:w16cid="http://schemas.microsoft.com/office/word/2016/wordml/cid" xmlns:w16="http://schemas.microsoft.com/office/word/2018/wordml" xmlns:w16sdtdh="http://schemas.microsoft.com/office/word/2020/wordml/sdtdatahash" xmlns:w16se="http://schemas.microsoft.com/office/word/2015/wordml/symex" xmlns:wpg="http://schemas.microsoft.com/office/word/2010/wordprocessingGroup" xmlns:wpi="http://schemas.microsoft.com/office/word/2010/wordprocessingInk" xmlns:wne="http://schemas.microsoft.com/office/word/2006/wordml" xmlns:wps="http://schemas.microsoft.com/office/word/2010/wordprocessingShape" mc:Ignorable="w14 w15 w16se w16cid w16 w16cex w16sdtdh wp14">
+  <w:p>
+    <w:pPr>
+      <w:pStyle w:val="Header"/>
+      <w:jc w:val="right"/>
+    </w:pPr>
+    <w:r>
+      <w:rPr>
+        <w:rFonts w:ascii="Microsoft Yi Baiti" w:eastAsia="Microsoft Yi Baiti" w:hAnsi="Microsoft Yi Baiti" w:hint="eastAsia"/>
+        <w:noProof/>
+      </w:rPr>
+      <w:t xml:space="preserve">M E N J Y </w:t>
+    </w:r>
+    <w:r>
+      <w:rPr>
+        <w:rFonts w:ascii="Microsoft Yi Baiti" w:eastAsia="Microsoft Yi Baiti" w:hAnsi="Microsoft Yi Baiti" w:hint="eastAsia"/>
+        <w:noProof/>
+      </w:rPr>
+      <w:drawing>
+        <wp:anchor distT="0" distB="0" distL="114300" distR="114300" simplePos="0" relativeHeight="251661312" behindDoc="0" locked="0" layoutInCell="1" allowOverlap="1" wp14:anchorId="7DA627F4" wp14:editId="0AED33BB">
+          <wp:simplePos x="0" y="0"/>
+          <wp:positionH relativeFrom="rightMargin">
+            <wp:align>left</wp:align>
+          </wp:positionH>
+          <wp:positionV relativeFrom="paragraph">
+            <wp:posOffset>-282575</wp:posOffset>
+          </wp:positionV>
+          <wp:extent cx="662940" cy="662940"/>
+          <wp:effectExtent l="0" t="0" r="3810" b="3810"/>
+          <wp:wrapSquare wrapText="bothSides"/>
+          <wp:docPr id="1424789927" name="Picture 1"/>
+          <wp:cNvGraphicFramePr>
+            <a:graphicFrameLocks xmlns:a="http://schemas.openxmlformats.org/drawingml/2006/main" noChangeAspect="1"/>
+          </wp:cNvGraphicFramePr>
+          <a:graphic xmlns:a="http://schemas.openxmlformats.org/drawingml/2006/main">
+            <a:graphicData uri="http://schemas.openxmlformats.org/drawingml/2006/picture">
+              <pic:pic xmlns:pic="http://schemas.openxmlformats.org/drawingml/2006/picture">
+                <pic:nvPicPr>
+                  <pic:cNvPr id="1424789927" name="Picture 1424789927"/>
+                  <pic:cNvPicPr/>
+                </pic:nvPicPr>
+                <pic:blipFill>
+                  <a:blip r:embed="rId1">
+                    <a:extLst>
+                      <a:ext uri="{28A0092B-C50C-407E-A947-70E740481C1C}">
+                        <a14:useLocalDpi xmlns:a14="http://schemas.microsoft.com/office/drawing/2010/main" val="0"/>
+                      </a:ext>
+                    </a:extLst>
+                  </a:blip>
+                  <a:stretch>
+                    <a:fillRect/>
+                  </a:stretch>
+                </pic:blipFill>
+                <pic:spPr>
+                  <a:xfrm>
+                    <a:off x="0" y="0"/>
+                    <a:ext cx="662940" cy="662940"/>
+                  </a:xfrm>
+                  <a:prstGeom prst="rect">
+                    <a:avLst/>
+                  </a:prstGeom>
+                </pic:spPr>
+              </pic:pic>
+            </a:graphicData>
+          </a:graphic>
+        </wp:anchor>
+      </w:drawing>
+    </w:r>
+    <w:r>
+      <w:rPr>
+        <w:rFonts w:ascii="Microsoft Yi Baiti" w:eastAsia="Microsoft Yi Baiti" w:hAnsi="Microsoft Yi Baiti" w:hint="eastAsia"/>
+        <w:noProof/>
+      </w:rPr>
+      <w:drawing>
+        <wp:anchor distT="0" distB="0" distL="114300" distR="114300" simplePos="0" relativeHeight="251659264" behindDoc="0" locked="0" layoutInCell="1" allowOverlap="1" wp14:anchorId="3B4C963B" wp14:editId="43F9A73F">
+          <wp:simplePos x="0" y="0"/>
+          <wp:positionH relativeFrom="column">
+            <wp:posOffset>-716280</wp:posOffset>
+          </wp:positionH>
+          <wp:positionV relativeFrom="paragraph">
+            <wp:posOffset>-145415</wp:posOffset>
+          </wp:positionV>
+          <wp:extent cx="1996440" cy="410845"/>
+          <wp:effectExtent l="0" t="0" r="3810" b="8255"/>
+          <wp:wrapSquare wrapText="bothSides"/>
+          <wp:docPr id="1306925520" name="Picture 2"/>
+          <wp:cNvGraphicFramePr>
+            <a:graphicFrameLocks xmlns:a="http://schemas.openxmlformats.org/drawingml/2006/main" noChangeAspect="1"/>
+          </wp:cNvGraphicFramePr>
+          <a:graphic xmlns:a="http://schemas.openxmlformats.org/drawingml/2006/main">
+            <a:graphicData uri="http://schemas.openxmlformats.org/drawingml/2006/picture">
+              <pic:pic xmlns:pic="http://schemas.openxmlformats.org/drawingml/2006/picture">
+                <pic:nvPicPr>
+                  <pic:cNvPr id="1306925520" name="Picture 1306925520"/>
+                  <pic:cNvPicPr/>
+                </pic:nvPicPr>
+                <pic:blipFill>
+                  <a:blip r:embed="rId2">
+                    <a:extLst>
+                      <a:ext uri="{28A0092B-C50C-407E-A947-70E740481C1C}">
+                        <a14:useLocalDpi xmlns:a14="http://schemas.microsoft.com/office/drawing/2010/main" val="0"/>
+                      </a:ext>
+                    </a:extLst>
+                  </a:blip>
+                  <a:stretch>
+                    <a:fillRect/>
+                  </a:stretch>
+                </pic:blipFill>
+                <pic:spPr>
+                  <a:xfrm>
+                    <a:off x="0" y="0"/>
+                    <a:ext cx="1996440" cy="410845"/>
+                  </a:xfrm>
+                  <a:prstGeom prst="rect">
+                    <a:avLst/>
+                  </a:prstGeom>
+                </pic:spPr>
+              </pic:pic>
+            </a:graphicData>
+          </a:graphic>
+          <wp14:sizeRelH relativeFrom="margin">
+            <wp14:pctWidth>0</wp14:pctWidth>
+          </wp14:sizeRelH>
+          <wp14:sizeRelV relativeFrom="margin">
+            <wp14:pctHeight>0</wp14:pctHeight>
+          </wp14:sizeRelV>
+        </wp:anchor>
+      </w:drawing>
+    </w:r>
+  </w:p>
+</w:hdr>
+</file>
+
+<file path=word/numbering.xml><?xml version="1.0" encoding="utf-8"?>
+<w:numbering xmlns:wpc="http://schemas.microsoft.com/office/word/2010/wordprocessingCanvas" xmlns:cx="http://schemas.microsoft.com/office/drawing/2014/chartex" xmlns:cx1="http://schemas.microsoft.com/office/drawing/2015/9/8/chartex" xmlns:cx2="http://schemas.microsoft.com/office/drawing/2015/10/21/chartex" xmlns:cx3="http://schemas.microsoft.com/office/drawing/2016/5/9/chartex" xmlns:cx4="http://schemas.microsoft.com/office/drawing/2016/5/10/chartex" xmlns:cx5="http://schemas.microsoft.com/office/drawing/2016/5/11/chartex" xmlns:cx6="http://schemas.microsoft.com/office/drawing/2016/5/12/chartex" xmlns:cx7="http://schemas.microsoft.com/office/drawing/2016/5/13/chartex" xmlns:cx8="http://schemas.microsoft.com/office/drawing/2016/5/14/chartex" xmlns:mc="http://schemas.openxmlformats.org/markup-compatibility/2006" xmlns:aink="http://schemas.microsoft.com/office/drawing/2016/ink" xmlns:am3d="http://schemas.microsoft.com/office/drawing/2017/model3d" xmlns:o="urn:schemas-microsoft-com:office:office" xmlns:oel="http://schemas.microsoft.com/office/2019/extlst" xmlns:r="http://schemas.openxmlformats.org/officeDocument/2006/relationships" xmlns:m="http://schemas.openxmlformats.org/officeDocument/2006/math" xmlns:v="urn:schemas-microsoft-com:vml" xmlns:wp14="http://schemas.microsoft.com/office/word/2010/wordprocessingDrawing" xmlns:wp="http://schemas.openxmlformats.org/drawingml/2006/wordprocessingDrawing" xmlns:w10="urn:schemas-microsoft-com:office:word" xmlns:w="http://schemas.openxmlformats.org/wordprocessingml/2006/main" xmlns:w14="http://schemas.microsoft.com/office/word/2010/wordml" xmlns:w15="http://schemas.microsoft.com/office/word/2012/wordml" xmlns:w16cex="http://schemas.microsoft.com/office/word/2018/wordml/cex" xmlns:w16cid="http://schemas.microsoft.com/office/word/2016/wordml/cid" xmlns:w16="http://schemas.microsoft.com/office/word/2018/wordml" xmlns:w16sdtdh="http://schemas.microsoft.com/office/word/2020/wordml/sdtdatahash" xmlns:w16se="http://schemas.microsoft.com/office/word/2015/wordml/symex" xmlns:wpg="http://schemas.microsoft.com/office/word/2010/wordprocessingGroup" xmlns:wpi="http://schemas.microsoft.com/office/word/2010/wordprocessingInk" xmlns:wne="http://schemas.microsoft.com/office/word/2006/wordml" xmlns:wps="http://schemas.microsoft.com/office/word/2010/wordprocessingShape" mc:Ignorable="w14 w15 w16se w16cid w16 w16cex w16sdtdh wp14">
+  <w:abstractNum w:abstractNumId="0" w15:restartNumberingAfterBreak="0">
+    <w:nsid w:val="75535001"/>
+    <w:multiLevelType w:val="hybridMultilevel"/>
+    <w:tmpl w:val="0DE2184C"/>
+    <w:lvl w:ilvl="0" w:tplc="340A0001">
+      <w:start w:val="1"/>
+      <w:numFmt w:val="bullet"/>
+      <w:lvlText w:val=""/>
+      <w:lvlJc w:val="left"/>
+      <w:pPr>
+        <w:ind w:left="720" w:hanging="360"/>
+      </w:pPr>
+      <w:rPr>
+        <w:rFonts w:ascii="Symbol" w:hAnsi="Symbol" w:hint="default"/>
+      </w:rPr>
+    </w:lvl>
+    <w:lvl w:ilvl="1" w:tplc="340A0003" w:tentative="1">
+      <w:start w:val="1"/>
+      <w:numFmt w:val="bullet"/>
+      <w:lvlText w:val="o"/>
+      <w:lvlJc w:val="left"/>
+      <w:pPr>
+        <w:ind w:left="1440" w:hanging="360"/>
+      </w:pPr>
+      <w:rPr>
+        <w:rFonts w:ascii="Courier New" w:hAnsi="Courier New" w:cs="Courier New" w:hint="default"/>
+      </w:rPr>
+    </w:lvl>
+    <w:lvl w:ilvl="2" w:tplc="340A0005" w:tentative="1">
+      <w:start w:val="1"/>
+      <w:numFmt w:val="bullet"/>
+      <w:lvlText w:val=""/>
+      <w:lvlJc w:val="left"/>
+      <w:pPr>
+        <w:ind w:left="2160" w:hanging="360"/>
+      </w:pPr>
+      <w:rPr>
+        <w:rFonts w:ascii="Wingdings" w:hAnsi="Wingdings" w:hint="default"/>
+      </w:rPr>
+    </w:lvl>
+    <w:lvl w:ilvl="3" w:tplc="340A0001" w:tentative="1">
+      <w:start w:val="1"/>
+      <w:numFmt w:val="bullet"/>
+      <w:lvlText w:val=""/>
+      <w:lvlJc w:val="left"/>
+      <w:pPr>
+        <w:ind w:left="2880" w:hanging="360"/>
+      </w:pPr>
+      <w:rPr>
+        <w:rFonts w:ascii="Symbol" w:hAnsi="Symbol" w:hint="default"/>
+      </w:rPr>
+    </w:lvl>
+    <w:lvl w:ilvl="4" w:tplc="340A0003" w:tentative="1">
+      <w:start w:val="1"/>
+      <w:numFmt w:val="bullet"/>
+      <w:lvlText w:val="o"/>
+      <w:lvlJc w:val="left"/>
+      <w:pPr>
+        <w:ind w:left="3600" w:hanging="360"/>
+      </w:pPr>
+      <w:rPr>
+        <w:rFonts w:ascii="Courier New" w:hAnsi="Courier New" w:cs="Courier New" w:hint="default"/>
+      </w:rPr>
+    </w:lvl>
+    <w:lvl w:ilvl="5" w:tplc="340A0005" w:tentative="1">
+      <w:start w:val="1"/>
+      <w:numFmt w:val="bullet"/>
+      <w:lvlText w:val=""/>
+      <w:lvlJc w:val="left"/>
+      <w:pPr>
+        <w:ind w:left="4320" w:hanging="360"/>
+      </w:pPr>
+      <w:rPr>
+        <w:rFonts w:ascii="Wingdings" w:hAnsi="Wingdings" w:hint="default"/>
+      </w:rPr>
+    </w:lvl>
+    <w:lvl w:ilvl="6" w:tplc="340A0001" w:tentative="1">
+      <w:start w:val="1"/>
+      <w:numFmt w:val="bullet"/>
+      <w:lvlText w:val=""/>
+      <w:lvlJc w:val="left"/>
+      <w:pPr>
+        <w:ind w:left="5040" w:hanging="360"/>
+      </w:pPr>
+      <w:rPr>
+        <w:rFonts w:ascii="Symbol" w:hAnsi="Symbol" w:hint="default"/>
+      </w:rPr>
+    </w:lvl>
+    <w:lvl w:ilvl="7" w:tplc="340A0003" w:tentative="1">
+      <w:start w:val="1"/>
+      <w:numFmt w:val="bullet"/>
+      <w:lvlText w:val="o"/>
+      <w:lvlJc w:val="left"/>
+      <w:pPr>
+        <w:ind w:left="5760" w:hanging="360"/>
+      </w:pPr>
+      <w:rPr>
+        <w:rFonts w:ascii="Courier New" w:hAnsi="Courier New" w:cs="Courier New" w:hint="default"/>
+      </w:rPr>
+    </w:lvl>
+    <w:lvl w:ilvl="8" w:tplc="340A0005" w:tentative="1">
+      <w:start w:val="1"/>
+      <w:numFmt w:val="bullet"/>
+      <w:lvlText w:val=""/>
+      <w:lvlJc w:val="left"/>
+      <w:pPr>
+        <w:ind w:left="6480" w:hanging="360"/>
+      </w:pPr>
+      <w:rPr>
+        <w:rFonts w:ascii="Wingdings" w:hAnsi="Wingdings" w:hint="default"/>
+      </w:rPr>
+    </w:lvl>
+  </w:abstractNum>
+  <w:num w:numId="1" w16cid:durableId="1559241582">
+    <w:abstractNumId w:val="0"/>
+  </w:num>
+</w:numbering>
 </file>
 
 <file path=word/styles.xml><?xml version="1.0" encoding="utf-8"?>
@@ -625,7 +1882,28 @@
   <w:style w:type="paragraph" w:default="1" w:styleId="Normal">
     <w:name w:val="Normal"/>
     <w:qFormat/>
-    <w:rsid w:val="00C2322B"/>
+    <w:rsid w:val="009004B9"/>
+  </w:style>
+  <w:style w:type="paragraph" w:styleId="Heading1">
+    <w:name w:val="heading 1"/>
+    <w:basedOn w:val="Normal"/>
+    <w:next w:val="Normal"/>
+    <w:link w:val="Heading1Char"/>
+    <w:uiPriority w:val="9"/>
+    <w:qFormat/>
+    <w:rsid w:val="009004B9"/>
+    <w:pPr>
+      <w:keepNext/>
+      <w:keepLines/>
+      <w:spacing w:before="240" w:after="0"/>
+      <w:outlineLvl w:val="0"/>
+    </w:pPr>
+    <w:rPr>
+      <w:rFonts w:asciiTheme="majorHAnsi" w:eastAsiaTheme="majorEastAsia" w:hAnsiTheme="majorHAnsi" w:cstheme="majorBidi"/>
+      <w:color w:val="276E8B" w:themeColor="accent1" w:themeShade="BF"/>
+      <w:sz w:val="32"/>
+      <w:szCs w:val="32"/>
+    </w:rPr>
   </w:style>
   <w:style w:type="character" w:default="1" w:styleId="DefaultParagraphFont">
     <w:name w:val="Default Paragraph Font"/>
@@ -673,13 +1951,110 @@
       <w14:ligatures w14:val="none"/>
     </w:rPr>
   </w:style>
+  <w:style w:type="paragraph" w:styleId="NoSpacing">
+    <w:name w:val="No Spacing"/>
+    <w:link w:val="NoSpacingChar"/>
+    <w:uiPriority w:val="1"/>
+    <w:qFormat/>
+    <w:rsid w:val="00E02F63"/>
+    <w:pPr>
+      <w:spacing w:after="0" w:line="240" w:lineRule="auto"/>
+    </w:pPr>
+    <w:rPr>
+      <w:rFonts w:eastAsiaTheme="minorEastAsia"/>
+      <w:kern w:val="0"/>
+      <w:lang w:val="en-US"/>
+      <w14:ligatures w14:val="none"/>
+    </w:rPr>
+  </w:style>
+  <w:style w:type="character" w:customStyle="1" w:styleId="NoSpacingChar">
+    <w:name w:val="No Spacing Char"/>
+    <w:basedOn w:val="DefaultParagraphFont"/>
+    <w:link w:val="NoSpacing"/>
+    <w:uiPriority w:val="1"/>
+    <w:rsid w:val="00E02F63"/>
+    <w:rPr>
+      <w:rFonts w:eastAsiaTheme="minorEastAsia"/>
+      <w:kern w:val="0"/>
+      <w:lang w:val="en-US"/>
+      <w14:ligatures w14:val="none"/>
+    </w:rPr>
+  </w:style>
+  <w:style w:type="paragraph" w:styleId="Header">
+    <w:name w:val="header"/>
+    <w:basedOn w:val="Normal"/>
+    <w:link w:val="HeaderChar"/>
+    <w:uiPriority w:val="99"/>
+    <w:unhideWhenUsed/>
+    <w:rsid w:val="00E02F63"/>
+    <w:pPr>
+      <w:tabs>
+        <w:tab w:val="center" w:pos="4419"/>
+        <w:tab w:val="right" w:pos="8838"/>
+      </w:tabs>
+      <w:spacing w:after="0" w:line="240" w:lineRule="auto"/>
+    </w:pPr>
+  </w:style>
+  <w:style w:type="character" w:customStyle="1" w:styleId="HeaderChar">
+    <w:name w:val="Header Char"/>
+    <w:basedOn w:val="DefaultParagraphFont"/>
+    <w:link w:val="Header"/>
+    <w:uiPriority w:val="99"/>
+    <w:rsid w:val="00E02F63"/>
+  </w:style>
+  <w:style w:type="paragraph" w:styleId="Footer">
+    <w:name w:val="footer"/>
+    <w:basedOn w:val="Normal"/>
+    <w:link w:val="FooterChar"/>
+    <w:uiPriority w:val="99"/>
+    <w:unhideWhenUsed/>
+    <w:rsid w:val="00E02F63"/>
+    <w:pPr>
+      <w:tabs>
+        <w:tab w:val="center" w:pos="4419"/>
+        <w:tab w:val="right" w:pos="8838"/>
+      </w:tabs>
+      <w:spacing w:after="0" w:line="240" w:lineRule="auto"/>
+    </w:pPr>
+  </w:style>
+  <w:style w:type="character" w:customStyle="1" w:styleId="FooterChar">
+    <w:name w:val="Footer Char"/>
+    <w:basedOn w:val="DefaultParagraphFont"/>
+    <w:link w:val="Footer"/>
+    <w:uiPriority w:val="99"/>
+    <w:rsid w:val="00E02F63"/>
+  </w:style>
+  <w:style w:type="character" w:customStyle="1" w:styleId="Heading1Char">
+    <w:name w:val="Heading 1 Char"/>
+    <w:basedOn w:val="DefaultParagraphFont"/>
+    <w:link w:val="Heading1"/>
+    <w:uiPriority w:val="9"/>
+    <w:rsid w:val="009004B9"/>
+    <w:rPr>
+      <w:rFonts w:asciiTheme="majorHAnsi" w:eastAsiaTheme="majorEastAsia" w:hAnsiTheme="majorHAnsi" w:cstheme="majorBidi"/>
+      <w:color w:val="276E8B" w:themeColor="accent1" w:themeShade="BF"/>
+      <w:sz w:val="32"/>
+      <w:szCs w:val="32"/>
+    </w:rPr>
+  </w:style>
+  <w:style w:type="paragraph" w:styleId="ListParagraph">
+    <w:name w:val="List Paragraph"/>
+    <w:basedOn w:val="Normal"/>
+    <w:uiPriority w:val="34"/>
+    <w:qFormat/>
+    <w:rsid w:val="009004B9"/>
+    <w:pPr>
+      <w:ind w:left="720"/>
+      <w:contextualSpacing/>
+    </w:pPr>
+  </w:style>
 </w:styles>
 </file>
 
 <file path=word/theme/theme1.xml><?xml version="1.0" encoding="utf-8"?>
 <a:theme xmlns:a="http://schemas.openxmlformats.org/drawingml/2006/main" name="Tema de Office">
   <a:themeElements>
-    <a:clrScheme name="Office">
+    <a:clrScheme name="Blue Green">
       <a:dk1>
         <a:sysClr val="windowText" lastClr="000000"/>
       </a:dk1>
@@ -687,34 +2062,34 @@
         <a:sysClr val="window" lastClr="FFFFFF"/>
       </a:lt1>
       <a:dk2>
-        <a:srgbClr val="44546A"/>
+        <a:srgbClr val="373545"/>
       </a:dk2>
       <a:lt2>
-        <a:srgbClr val="E7E6E6"/>
+        <a:srgbClr val="CEDBE6"/>
       </a:lt2>
       <a:accent1>
-        <a:srgbClr val="4472C4"/>
+        <a:srgbClr val="3494BA"/>
       </a:accent1>
       <a:accent2>
-        <a:srgbClr val="ED7D31"/>
+        <a:srgbClr val="58B6C0"/>
       </a:accent2>
       <a:accent3>
-        <a:srgbClr val="A5A5A5"/>
+        <a:srgbClr val="75BDA7"/>
       </a:accent3>
       <a:accent4>
-        <a:srgbClr val="FFC000"/>
+        <a:srgbClr val="7A8C8E"/>
       </a:accent4>
       <a:accent5>
-        <a:srgbClr val="5B9BD5"/>
+        <a:srgbClr val="84ACB6"/>
       </a:accent5>
       <a:accent6>
-        <a:srgbClr val="70AD47"/>
+        <a:srgbClr val="2683C6"/>
       </a:accent6>
       <a:hlink>
-        <a:srgbClr val="0563C1"/>
+        <a:srgbClr val="6B9F25"/>
       </a:hlink>
       <a:folHlink>
-        <a:srgbClr val="954F72"/>
+        <a:srgbClr val="9F6715"/>
       </a:folHlink>
     </a:clrScheme>
     <a:fontScheme name="Office">

</xml_diff>